<commit_message>
Backup folder - 2025-01-10 13:07:00
</commit_message>
<xml_diff>
--- a/Оптимізація та просування сайтів (SEO)/ЛР9-10/632п Зайченко лр9-10.docx
+++ b/Оптимізація та просування сайтів (SEO)/ЛР9-10/632п Зайченко лр9-10.docx
@@ -1,6 +1,6 @@
 
 <file path=word/document.xml><?xml version="1.0" encoding="utf-8"?>
-<w:document xmlns:wpc="http://schemas.microsoft.com/office/word/2010/wordprocessingCanvas" xmlns:cx="http://schemas.microsoft.com/office/drawing/2014/chartex" xmlns:cx1="http://schemas.microsoft.com/office/drawing/2015/9/8/chartex" xmlns:cx2="http://schemas.microsoft.com/office/drawing/2015/10/21/chartex" xmlns:cx3="http://schemas.microsoft.com/office/drawing/2016/5/9/chartex" xmlns:cx4="http://schemas.microsoft.com/office/drawing/2016/5/10/chartex" xmlns:cx5="http://schemas.microsoft.com/office/drawing/2016/5/11/chartex" xmlns:cx6="http://schemas.microsoft.com/office/drawing/2016/5/12/chartex" xmlns:cx7="http://schemas.microsoft.com/office/drawing/2016/5/13/chartex" xmlns:cx8="http://schemas.microsoft.com/office/drawing/2016/5/14/chartex" xmlns:mc="http://schemas.openxmlformats.org/markup-compatibility/2006" xmlns:aink="http://schemas.microsoft.com/office/drawing/2016/ink" xmlns:am3d="http://schemas.microsoft.com/office/drawing/2017/model3d" xmlns:o="urn:schemas-microsoft-com:office:office" xmlns:oel="http://schemas.microsoft.com/office/2019/extlst" xmlns:r="http://schemas.openxmlformats.org/officeDocument/2006/relationships" xmlns:m="http://schemas.openxmlformats.org/officeDocument/2006/math" xmlns:v="urn:schemas-microsoft-com:vml" xmlns:wp14="http://schemas.microsoft.com/office/word/2010/wordprocessingDrawing" xmlns:wp="http://schemas.openxmlformats.org/drawingml/2006/wordprocessingDrawing" xmlns:w10="urn:schemas-microsoft-com:office:word" xmlns:w="http://schemas.openxmlformats.org/wordprocessingml/2006/main" xmlns:w14="http://schemas.microsoft.com/office/word/2010/wordml" xmlns:w15="http://schemas.microsoft.com/office/word/2012/wordml" xmlns:w16cex="http://schemas.microsoft.com/office/word/2018/wordml/cex" xmlns:w16cid="http://schemas.microsoft.com/office/word/2016/wordml/cid" xmlns:w16="http://schemas.microsoft.com/office/word/2018/wordml" xmlns:w16du="http://schemas.microsoft.com/office/word/2023/wordml/word16du" xmlns:w16sdtdh="http://schemas.microsoft.com/office/word/2020/wordml/sdtdatahash" xmlns:w16se="http://schemas.microsoft.com/office/word/2015/wordml/symex" xmlns:wpg="http://schemas.microsoft.com/office/word/2010/wordprocessingGroup" xmlns:wpi="http://schemas.microsoft.com/office/word/2010/wordprocessingInk" xmlns:wne="http://schemas.microsoft.com/office/word/2006/wordml" xmlns:wps="http://schemas.microsoft.com/office/word/2010/wordprocessingShape" mc:Ignorable="w14 w15 w16se w16cid w16 w16cex w16sdtdh w16du wp14">
+<w:document xmlns:wpc="http://schemas.microsoft.com/office/word/2010/wordprocessingCanvas" xmlns:cx="http://schemas.microsoft.com/office/drawing/2014/chartex" xmlns:cx1="http://schemas.microsoft.com/office/drawing/2015/9/8/chartex" xmlns:cx2="http://schemas.microsoft.com/office/drawing/2015/10/21/chartex" xmlns:cx3="http://schemas.microsoft.com/office/drawing/2016/5/9/chartex" xmlns:cx4="http://schemas.microsoft.com/office/drawing/2016/5/10/chartex" xmlns:cx5="http://schemas.microsoft.com/office/drawing/2016/5/11/chartex" xmlns:cx6="http://schemas.microsoft.com/office/drawing/2016/5/12/chartex" xmlns:cx7="http://schemas.microsoft.com/office/drawing/2016/5/13/chartex" xmlns:cx8="http://schemas.microsoft.com/office/drawing/2016/5/14/chartex" xmlns:mc="http://schemas.openxmlformats.org/markup-compatibility/2006" xmlns:aink="http://schemas.microsoft.com/office/drawing/2016/ink" xmlns:am3d="http://schemas.microsoft.com/office/drawing/2017/model3d" xmlns:o="urn:schemas-microsoft-com:office:office" xmlns:r="http://schemas.openxmlformats.org/officeDocument/2006/relationships" xmlns:m="http://schemas.openxmlformats.org/officeDocument/2006/math" xmlns:v="urn:schemas-microsoft-com:vml" xmlns:wp14="http://schemas.microsoft.com/office/word/2010/wordprocessingDrawing" xmlns:wp="http://schemas.openxmlformats.org/drawingml/2006/wordprocessingDrawing" xmlns:w10="urn:schemas-microsoft-com:office:word" xmlns:w="http://schemas.openxmlformats.org/wordprocessingml/2006/main" xmlns:w14="http://schemas.microsoft.com/office/word/2010/wordml" xmlns:w15="http://schemas.microsoft.com/office/word/2012/wordml" xmlns:w16cex="http://schemas.microsoft.com/office/word/2018/wordml/cex" xmlns:w16cid="http://schemas.microsoft.com/office/word/2016/wordml/cid" xmlns:w16="http://schemas.microsoft.com/office/word/2018/wordml" xmlns:w16sdtdh="http://schemas.microsoft.com/office/word/2020/wordml/sdtdatahash" xmlns:w16se="http://schemas.microsoft.com/office/word/2015/wordml/symex" xmlns:wpg="http://schemas.microsoft.com/office/word/2010/wordprocessingGroup" xmlns:wpi="http://schemas.microsoft.com/office/word/2010/wordprocessingInk" xmlns:wne="http://schemas.microsoft.com/office/word/2006/wordml" xmlns:wps="http://schemas.microsoft.com/office/word/2010/wordprocessingShape" mc:Ignorable="w14 w15 w16se w16cid w16 w16cex w16sdtdh wp14">
   <w:body>
     <w:p>
       <w:pPr>
@@ -434,8 +434,7 @@
     <w:p>
       <w:pPr>
         <w:widowControl w:val="0"/>
-        <w:ind w:firstLine="3969"/>
-        <w:jc w:val="both"/>
+        <w:ind w:firstLine="3958"/>
         <w:rPr>
           <w:u w:val="single"/>
           <w:lang w:val="uk-UA"/>
@@ -445,47 +444,28 @@
         <w:rPr>
           <w:lang w:val="uk-UA"/>
         </w:rPr>
-        <w:t xml:space="preserve">Виконав: студент </w:t>
-      </w:r>
-      <w:r>
-        <w:rPr>
-          <w:lang w:val="uk-UA"/>
-        </w:rPr>
-        <w:t>3</w:t>
-      </w:r>
-      <w:r>
-        <w:rPr>
-          <w:lang w:val="uk-UA"/>
-        </w:rPr>
-        <w:t xml:space="preserve"> курсу групи № </w:t>
+        <w:t xml:space="preserve">Виконав: студент 3 курсу групи № </w:t>
       </w:r>
       <w:r>
         <w:rPr>
           <w:u w:val="single"/>
           <w:lang w:val="uk-UA"/>
         </w:rPr>
-        <w:t>6</w:t>
+        <w:tab/>
+        <w:t>632п</w:t>
       </w:r>
       <w:r>
         <w:rPr>
           <w:u w:val="single"/>
           <w:lang w:val="uk-UA"/>
         </w:rPr>
-        <w:t>3</w:t>
-      </w:r>
-      <w:r>
-        <w:rPr>
-          <w:u w:val="single"/>
-          <w:lang w:val="uk-UA"/>
-        </w:rPr>
-        <w:t>2п</w:t>
+        <w:tab/>
       </w:r>
     </w:p>
     <w:p>
       <w:pPr>
         <w:widowControl w:val="0"/>
         <w:ind w:firstLine="3958"/>
-        <w:jc w:val="both"/>
         <w:rPr>
           <w:lang w:val="uk-UA"/>
         </w:rPr>
@@ -501,7 +481,6 @@
       <w:pPr>
         <w:widowControl w:val="0"/>
         <w:ind w:firstLine="3958"/>
-        <w:jc w:val="both"/>
         <w:rPr>
           <w:u w:val="single"/>
           <w:lang w:val="uk-UA"/>
@@ -527,8 +506,7 @@
     <w:p>
       <w:pPr>
         <w:widowControl w:val="0"/>
-        <w:ind w:firstLine="3119"/>
-        <w:jc w:val="center"/>
+        <w:ind w:firstLine="4395"/>
         <w:rPr>
           <w:sz w:val="18"/>
           <w:szCs w:val="18"/>
@@ -541,14 +519,13 @@
           <w:szCs w:val="18"/>
           <w:lang w:val="uk-UA"/>
         </w:rPr>
-        <w:t>(шифр і назва ОП)</w:t>
+        <w:t xml:space="preserve">                             (шифр і назва ОП)</w:t>
       </w:r>
     </w:p>
     <w:p>
       <w:pPr>
         <w:widowControl w:val="0"/>
         <w:ind w:firstLine="3958"/>
-        <w:jc w:val="both"/>
         <w:rPr>
           <w:u w:val="single"/>
           <w:lang w:val="uk-UA"/>
@@ -568,21 +545,19 @@
         </w:rPr>
         <w:tab/>
       </w:r>
-      <w:proofErr w:type="spellStart"/>
       <w:r>
         <w:rPr>
           <w:u w:val="single"/>
           <w:lang w:val="uk-UA"/>
         </w:rPr>
-        <w:t>Зайченко</w:t>
-      </w:r>
-      <w:proofErr w:type="spellEnd"/>
+        <w:t>Зайченко Я.І.</w:t>
+      </w:r>
       <w:r>
         <w:rPr>
           <w:u w:val="single"/>
           <w:lang w:val="uk-UA"/>
         </w:rPr>
-        <w:t xml:space="preserve"> Ярослав Ігорович</w:t>
+        <w:t xml:space="preserve">                                   </w:t>
       </w:r>
       <w:r>
         <w:rPr>
@@ -591,19 +566,11 @@
         </w:rPr>
         <w:tab/>
       </w:r>
-      <w:r>
-        <w:rPr>
-          <w:u w:val="single"/>
-          <w:lang w:val="uk-UA"/>
-        </w:rPr>
-        <w:tab/>
-      </w:r>
     </w:p>
     <w:p>
       <w:pPr>
         <w:widowControl w:val="0"/>
-        <w:ind w:firstLine="3261"/>
-        <w:jc w:val="center"/>
+        <w:ind w:firstLine="4395"/>
         <w:rPr>
           <w:sz w:val="18"/>
           <w:szCs w:val="18"/>
@@ -616,14 +583,13 @@
           <w:szCs w:val="18"/>
           <w:lang w:val="uk-UA"/>
         </w:rPr>
-        <w:t>(прізвище й ініціали студента)</w:t>
+        <w:t xml:space="preserve"> (прізвище й ініціали студента)</w:t>
       </w:r>
     </w:p>
     <w:p>
       <w:pPr>
         <w:widowControl w:val="0"/>
         <w:ind w:firstLine="3958"/>
-        <w:jc w:val="both"/>
         <w:rPr>
           <w:u w:val="single"/>
           <w:lang w:val="uk-UA"/>
@@ -633,13 +599,20 @@
         <w:rPr>
           <w:lang w:val="uk-UA"/>
         </w:rPr>
-        <w:t>Прийняв:</w:t>
+        <w:t xml:space="preserve">Прийняв:  </w:t>
       </w:r>
       <w:r>
         <w:rPr>
           <w:u w:val="single"/>
           <w:lang w:val="uk-UA"/>
         </w:rPr>
+        <w:t xml:space="preserve">ст. викладач каф. 603 </w:t>
+      </w:r>
+      <w:r>
+        <w:rPr>
+          <w:u w:val="single"/>
+          <w:lang w:val="uk-UA"/>
+        </w:rPr>
         <w:tab/>
       </w:r>
       <w:r>
@@ -647,13 +620,30 @@
           <w:u w:val="single"/>
           <w:lang w:val="uk-UA"/>
         </w:rPr>
-        <w:t>старший викладач</w:t>
-      </w:r>
-      <w:r>
+        <w:tab/>
+      </w:r>
+    </w:p>
+    <w:p>
+      <w:pPr>
+        <w:widowControl w:val="0"/>
+        <w:ind w:firstLine="3958"/>
         <w:rPr>
           <w:u w:val="single"/>
           <w:lang w:val="uk-UA"/>
         </w:rPr>
+      </w:pPr>
+      <w:r>
+        <w:rPr>
+          <w:u w:val="single"/>
+          <w:lang w:val="uk-UA"/>
+        </w:rPr>
+        <w:t>Туркіна В.В.</w:t>
+      </w:r>
+      <w:r>
+        <w:rPr>
+          <w:u w:val="single"/>
+          <w:lang w:val="uk-UA"/>
+        </w:rPr>
         <w:tab/>
       </w:r>
       <w:r>
@@ -663,63 +653,33 @@
         </w:rPr>
         <w:tab/>
       </w:r>
+      <w:r>
+        <w:rPr>
+          <w:u w:val="single"/>
+          <w:lang w:val="uk-UA"/>
+        </w:rPr>
+        <w:tab/>
+      </w:r>
+      <w:r>
+        <w:rPr>
+          <w:u w:val="single"/>
+          <w:lang w:val="uk-UA"/>
+        </w:rPr>
+        <w:tab/>
+      </w:r>
+      <w:r>
+        <w:rPr>
+          <w:u w:val="single"/>
+          <w:lang w:val="uk-UA"/>
+        </w:rPr>
+        <w:tab/>
+        <w:t xml:space="preserve"> </w:t>
+      </w:r>
     </w:p>
     <w:p>
       <w:pPr>
         <w:widowControl w:val="0"/>
-        <w:ind w:firstLine="3969"/>
-        <w:rPr>
-          <w:u w:val="single"/>
-          <w:lang w:val="uk-UA"/>
-        </w:rPr>
-      </w:pPr>
-      <w:r>
-        <w:rPr>
-          <w:u w:val="single"/>
-          <w:lang w:val="uk-UA"/>
-        </w:rPr>
-        <w:tab/>
-      </w:r>
-      <w:bookmarkStart w:id="1" w:name="_Hlk115550301"/>
-      <w:bookmarkStart w:id="2" w:name="_Hlk115550711"/>
-      <w:r>
-        <w:rPr>
-          <w:u w:val="single"/>
-          <w:lang w:val="uk-UA"/>
-        </w:rPr>
-        <w:tab/>
-      </w:r>
-      <w:proofErr w:type="spellStart"/>
-      <w:r>
-        <w:rPr>
-          <w:u w:val="single"/>
-          <w:lang w:val="uk-UA"/>
-        </w:rPr>
-        <w:t>Туркіна</w:t>
-      </w:r>
-      <w:proofErr w:type="spellEnd"/>
-      <w:r>
-        <w:rPr>
-          <w:u w:val="single"/>
-          <w:lang w:val="uk-UA"/>
-        </w:rPr>
-        <w:t xml:space="preserve"> Вікторія Валентинівна</w:t>
-      </w:r>
-      <w:r>
-        <w:rPr>
-          <w:u w:val="single"/>
-          <w:lang w:val="uk-UA"/>
-        </w:rPr>
-        <w:tab/>
-      </w:r>
-      <w:bookmarkEnd w:id="1"/>
-      <w:bookmarkEnd w:id="2"/>
-    </w:p>
-    <w:p>
-      <w:pPr>
-        <w:widowControl w:val="0"/>
-        <w:ind w:firstLine="3402"/>
-        <w:jc w:val="center"/>
+        <w:ind w:firstLine="4395"/>
         <w:rPr>
           <w:sz w:val="18"/>
           <w:szCs w:val="18"/>
@@ -738,8 +698,7 @@
     <w:p>
       <w:pPr>
         <w:widowControl w:val="0"/>
-        <w:ind w:firstLine="3969"/>
-        <w:jc w:val="both"/>
+        <w:ind w:firstLine="3958"/>
         <w:rPr>
           <w:u w:val="single"/>
           <w:lang w:val="uk-UA"/>
@@ -904,7 +863,7 @@
     </w:p>
     <w:p>
       <w:pPr>
-        <w:pStyle w:val="a3"/>
+        <w:pStyle w:val="ListParagraph"/>
         <w:numPr>
           <w:ilvl w:val="0"/>
           <w:numId w:val="3"/>
@@ -926,7 +885,7 @@
     </w:p>
     <w:p>
       <w:pPr>
-        <w:pStyle w:val="a3"/>
+        <w:pStyle w:val="ListParagraph"/>
         <w:numPr>
           <w:ilvl w:val="0"/>
           <w:numId w:val="3"/>
@@ -943,26 +902,12 @@
         <w:rPr>
           <w:lang w:val="uk-UA"/>
         </w:rPr>
-        <w:t xml:space="preserve">аналізу сайту згідно вимог Керівництва з пошукової оптимізації від </w:t>
-      </w:r>
-      <w:proofErr w:type="spellStart"/>
-      <w:r>
-        <w:rPr>
-          <w:lang w:val="uk-UA"/>
-        </w:rPr>
-        <w:t>Google</w:t>
-      </w:r>
-      <w:proofErr w:type="spellEnd"/>
-      <w:r>
-        <w:rPr>
-          <w:lang w:val="uk-UA"/>
-        </w:rPr>
-        <w:t xml:space="preserve">; </w:t>
-      </w:r>
-    </w:p>
-    <w:p>
-      <w:pPr>
-        <w:pStyle w:val="a3"/>
+        <w:t xml:space="preserve">аналізу сайту згідно вимог Керівництва з пошукової оптимізації від Google; </w:t>
+      </w:r>
+    </w:p>
+    <w:p>
+      <w:pPr>
+        <w:pStyle w:val="ListParagraph"/>
         <w:numPr>
           <w:ilvl w:val="0"/>
           <w:numId w:val="3"/>
@@ -993,7 +938,7 @@
     </w:p>
     <w:p>
       <w:pPr>
-        <w:pStyle w:val="1"/>
+        <w:pStyle w:val="Heading1"/>
         <w:spacing w:before="0"/>
         <w:ind w:firstLine="567"/>
         <w:rPr>
@@ -1019,7 +964,7 @@
     </w:p>
     <w:p>
       <w:pPr>
-        <w:pStyle w:val="a3"/>
+        <w:pStyle w:val="ListParagraph"/>
         <w:numPr>
           <w:ilvl w:val="1"/>
           <w:numId w:val="4"/>
@@ -1045,7 +990,7 @@
     </w:p>
     <w:p>
       <w:pPr>
-        <w:pStyle w:val="a3"/>
+        <w:pStyle w:val="ListParagraph"/>
         <w:numPr>
           <w:ilvl w:val="1"/>
           <w:numId w:val="5"/>
@@ -1066,30 +1011,12 @@
           <w:szCs w:val="28"/>
           <w:lang w:val="uk-UA" w:eastAsia="en-US"/>
         </w:rPr>
-        <w:t xml:space="preserve">Вибір веб-сайту для  аудиту: виберіть сайт з тієї ж ніші, що розглядалась у попередніх роботах, але з низькою позицією в пошуку. Зробіть </w:t>
-      </w:r>
-      <w:proofErr w:type="spellStart"/>
-      <w:r>
-        <w:rPr>
-          <w:rFonts w:eastAsia="Calibri"/>
-          <w:szCs w:val="28"/>
-          <w:lang w:val="uk-UA" w:eastAsia="en-US"/>
-        </w:rPr>
-        <w:t>скрін</w:t>
-      </w:r>
-      <w:proofErr w:type="spellEnd"/>
-      <w:r>
-        <w:rPr>
-          <w:rFonts w:eastAsia="Calibri"/>
-          <w:szCs w:val="28"/>
-          <w:lang w:val="uk-UA" w:eastAsia="en-US"/>
-        </w:rPr>
-        <w:t xml:space="preserve"> 1-ї сторінки.</w:t>
-      </w:r>
-    </w:p>
-    <w:p>
-      <w:pPr>
-        <w:pStyle w:val="a3"/>
+        <w:t>Вибір веб-сайту для  аудиту: виберіть сайт з тієї ж ніші, що розглядалась у попередніх роботах, але з низькою позицією в пошуку. Зробіть скрін 1-ї сторінки.</w:t>
+      </w:r>
+    </w:p>
+    <w:p>
+      <w:pPr>
+        <w:pStyle w:val="ListParagraph"/>
         <w:numPr>
           <w:ilvl w:val="1"/>
           <w:numId w:val="5"/>
@@ -1115,7 +1042,7 @@
     </w:p>
     <w:p>
       <w:pPr>
-        <w:pStyle w:val="a3"/>
+        <w:pStyle w:val="ListParagraph"/>
         <w:numPr>
           <w:ilvl w:val="2"/>
           <w:numId w:val="4"/>
@@ -1150,7 +1077,7 @@
     </w:p>
     <w:p>
       <w:pPr>
-        <w:pStyle w:val="a3"/>
+        <w:pStyle w:val="ListParagraph"/>
         <w:numPr>
           <w:ilvl w:val="0"/>
           <w:numId w:val="4"/>
@@ -1176,7 +1103,7 @@
     </w:p>
     <w:p>
       <w:pPr>
-        <w:pStyle w:val="a3"/>
+        <w:pStyle w:val="ListParagraph"/>
         <w:numPr>
           <w:ilvl w:val="1"/>
           <w:numId w:val="6"/>
@@ -1202,7 +1129,7 @@
     </w:p>
     <w:p>
       <w:pPr>
-        <w:pStyle w:val="a3"/>
+        <w:pStyle w:val="ListParagraph"/>
         <w:numPr>
           <w:ilvl w:val="0"/>
           <w:numId w:val="7"/>
@@ -1223,30 +1150,12 @@
           <w:szCs w:val="28"/>
           <w:lang w:val="uk-UA" w:eastAsia="en-US"/>
         </w:rPr>
-        <w:t xml:space="preserve">Сy-pr.com, </w:t>
-      </w:r>
-      <w:proofErr w:type="spellStart"/>
-      <w:r>
-        <w:rPr>
-          <w:rFonts w:eastAsia="Calibri"/>
-          <w:szCs w:val="28"/>
-          <w:lang w:val="uk-UA" w:eastAsia="en-US"/>
-        </w:rPr>
-        <w:t>Sitecheker</w:t>
-      </w:r>
-      <w:proofErr w:type="spellEnd"/>
-      <w:r>
-        <w:rPr>
-          <w:rFonts w:eastAsia="Calibri"/>
-          <w:szCs w:val="28"/>
-          <w:lang w:val="uk-UA" w:eastAsia="en-US"/>
-        </w:rPr>
-        <w:t xml:space="preserve"> (вимагає реєстрації): аудит сайту.</w:t>
-      </w:r>
-    </w:p>
-    <w:p>
-      <w:pPr>
-        <w:pStyle w:val="a3"/>
+        <w:t>Сy-pr.com, Sitecheker (вимагає реєстрації): аудит сайту.</w:t>
+      </w:r>
+    </w:p>
+    <w:p>
+      <w:pPr>
+        <w:pStyle w:val="ListParagraph"/>
         <w:numPr>
           <w:ilvl w:val="0"/>
           <w:numId w:val="7"/>
@@ -1261,64 +1170,18 @@
           <w:lang w:val="uk-UA" w:eastAsia="en-US"/>
         </w:rPr>
       </w:pPr>
-      <w:proofErr w:type="spellStart"/>
       <w:r>
         <w:rPr>
           <w:rFonts w:eastAsia="Calibri"/>
           <w:szCs w:val="28"/>
           <w:lang w:val="uk-UA" w:eastAsia="en-US"/>
         </w:rPr>
-        <w:t>Google</w:t>
-      </w:r>
-      <w:proofErr w:type="spellEnd"/>
-      <w:r>
-        <w:rPr>
-          <w:rFonts w:eastAsia="Calibri"/>
-          <w:szCs w:val="28"/>
-          <w:lang w:val="uk-UA" w:eastAsia="en-US"/>
-        </w:rPr>
-        <w:t xml:space="preserve"> </w:t>
-      </w:r>
-      <w:proofErr w:type="spellStart"/>
-      <w:r>
-        <w:rPr>
-          <w:rFonts w:eastAsia="Calibri"/>
-          <w:szCs w:val="28"/>
-          <w:lang w:val="uk-UA" w:eastAsia="en-US"/>
-        </w:rPr>
-        <w:t>PageSpeed</w:t>
-      </w:r>
-      <w:proofErr w:type="spellEnd"/>
-      <w:r>
-        <w:rPr>
-          <w:rFonts w:eastAsia="Calibri"/>
-          <w:szCs w:val="28"/>
-          <w:lang w:val="uk-UA" w:eastAsia="en-US"/>
-        </w:rPr>
-        <w:t xml:space="preserve"> </w:t>
-      </w:r>
-      <w:proofErr w:type="spellStart"/>
-      <w:r>
-        <w:rPr>
-          <w:rFonts w:eastAsia="Calibri"/>
-          <w:szCs w:val="28"/>
-          <w:lang w:val="uk-UA" w:eastAsia="en-US"/>
-        </w:rPr>
-        <w:t>Insights</w:t>
-      </w:r>
-      <w:proofErr w:type="spellEnd"/>
-      <w:r>
-        <w:rPr>
-          <w:rFonts w:eastAsia="Calibri"/>
-          <w:szCs w:val="28"/>
-          <w:lang w:val="uk-UA" w:eastAsia="en-US"/>
-        </w:rPr>
-        <w:t xml:space="preserve">: оцінює продуктивність сайту та надає рекомендації щодо оптимізації. </w:t>
-      </w:r>
-    </w:p>
-    <w:p>
-      <w:pPr>
-        <w:pStyle w:val="a3"/>
+        <w:t xml:space="preserve">Google PageSpeed Insights: оцінює продуктивність сайту та надає рекомендації щодо оптимізації. </w:t>
+      </w:r>
+    </w:p>
+    <w:p>
+      <w:pPr>
+        <w:pStyle w:val="ListParagraph"/>
         <w:numPr>
           <w:ilvl w:val="0"/>
           <w:numId w:val="7"/>
@@ -1333,64 +1196,18 @@
           <w:lang w:val="uk-UA" w:eastAsia="en-US"/>
         </w:rPr>
       </w:pPr>
-      <w:proofErr w:type="spellStart"/>
       <w:r>
         <w:rPr>
           <w:rFonts w:eastAsia="Calibri"/>
           <w:szCs w:val="28"/>
           <w:lang w:val="uk-UA" w:eastAsia="en-US"/>
         </w:rPr>
-        <w:t>Google</w:t>
-      </w:r>
-      <w:proofErr w:type="spellEnd"/>
-      <w:r>
-        <w:rPr>
-          <w:rFonts w:eastAsia="Calibri"/>
-          <w:szCs w:val="28"/>
-          <w:lang w:val="uk-UA" w:eastAsia="en-US"/>
-        </w:rPr>
-        <w:t xml:space="preserve"> </w:t>
-      </w:r>
-      <w:proofErr w:type="spellStart"/>
-      <w:r>
-        <w:rPr>
-          <w:rFonts w:eastAsia="Calibri"/>
-          <w:szCs w:val="28"/>
-          <w:lang w:val="uk-UA" w:eastAsia="en-US"/>
-        </w:rPr>
-        <w:t>Search</w:t>
-      </w:r>
-      <w:proofErr w:type="spellEnd"/>
-      <w:r>
-        <w:rPr>
-          <w:rFonts w:eastAsia="Calibri"/>
-          <w:szCs w:val="28"/>
-          <w:lang w:val="uk-UA" w:eastAsia="en-US"/>
-        </w:rPr>
-        <w:t xml:space="preserve"> </w:t>
-      </w:r>
-      <w:proofErr w:type="spellStart"/>
-      <w:r>
-        <w:rPr>
-          <w:rFonts w:eastAsia="Calibri"/>
-          <w:szCs w:val="28"/>
-          <w:lang w:val="uk-UA" w:eastAsia="en-US"/>
-        </w:rPr>
-        <w:t>Console</w:t>
-      </w:r>
-      <w:proofErr w:type="spellEnd"/>
-      <w:r>
-        <w:rPr>
-          <w:rFonts w:eastAsia="Calibri"/>
-          <w:szCs w:val="28"/>
-          <w:lang w:val="uk-UA" w:eastAsia="en-US"/>
-        </w:rPr>
-        <w:t>: надає інформацію про продуктивність сайту в пошуковій видачі, а також допомагає виявити проблеми індексації. Вимагає реєстрації.</w:t>
-      </w:r>
-    </w:p>
-    <w:p>
-      <w:pPr>
-        <w:pStyle w:val="a3"/>
+        <w:t>Google Search Console: надає інформацію про продуктивність сайту в пошуковій видачі, а також допомагає виявити проблеми індексації. Вимагає реєстрації.</w:t>
+      </w:r>
+    </w:p>
+    <w:p>
+      <w:pPr>
+        <w:pStyle w:val="ListParagraph"/>
         <w:numPr>
           <w:ilvl w:val="0"/>
           <w:numId w:val="7"/>
@@ -1405,64 +1222,18 @@
           <w:lang w:val="uk-UA" w:eastAsia="en-US"/>
         </w:rPr>
       </w:pPr>
-      <w:proofErr w:type="spellStart"/>
       <w:r>
         <w:rPr>
           <w:rFonts w:eastAsia="Calibri"/>
           <w:szCs w:val="28"/>
           <w:lang w:val="uk-UA" w:eastAsia="en-US"/>
         </w:rPr>
-        <w:t>Screaming</w:t>
-      </w:r>
-      <w:proofErr w:type="spellEnd"/>
-      <w:r>
-        <w:rPr>
-          <w:rFonts w:eastAsia="Calibri"/>
-          <w:szCs w:val="28"/>
-          <w:lang w:val="uk-UA" w:eastAsia="en-US"/>
-        </w:rPr>
-        <w:t xml:space="preserve"> </w:t>
-      </w:r>
-      <w:proofErr w:type="spellStart"/>
-      <w:r>
-        <w:rPr>
-          <w:rFonts w:eastAsia="Calibri"/>
-          <w:szCs w:val="28"/>
-          <w:lang w:val="uk-UA" w:eastAsia="en-US"/>
-        </w:rPr>
-        <w:t>Frog</w:t>
-      </w:r>
-      <w:proofErr w:type="spellEnd"/>
-      <w:r>
-        <w:rPr>
-          <w:rFonts w:eastAsia="Calibri"/>
-          <w:szCs w:val="28"/>
-          <w:lang w:val="uk-UA" w:eastAsia="en-US"/>
-        </w:rPr>
-        <w:t xml:space="preserve"> SEO </w:t>
-      </w:r>
-      <w:proofErr w:type="spellStart"/>
-      <w:r>
-        <w:rPr>
-          <w:rFonts w:eastAsia="Calibri"/>
-          <w:szCs w:val="28"/>
-          <w:lang w:val="uk-UA" w:eastAsia="en-US"/>
-        </w:rPr>
-        <w:t>Spider</w:t>
-      </w:r>
-      <w:proofErr w:type="spellEnd"/>
-      <w:r>
-        <w:rPr>
-          <w:rFonts w:eastAsia="Calibri"/>
-          <w:szCs w:val="28"/>
-          <w:lang w:val="uk-UA" w:eastAsia="en-US"/>
-        </w:rPr>
-        <w:t>: надає безкоштовну версію для аналізу структури сайту, пошуку битих посилань та аналізу метаданих.</w:t>
-      </w:r>
-    </w:p>
-    <w:p>
-      <w:pPr>
-        <w:pStyle w:val="a3"/>
+        <w:t>Screaming Frog SEO Spider: надає безкоштовну версію для аналізу структури сайту, пошуку битих посилань та аналізу метаданих.</w:t>
+      </w:r>
+    </w:p>
+    <w:p>
+      <w:pPr>
+        <w:pStyle w:val="ListParagraph"/>
         <w:numPr>
           <w:ilvl w:val="0"/>
           <w:numId w:val="7"/>
@@ -1488,7 +1259,7 @@
     </w:p>
     <w:p>
       <w:pPr>
-        <w:pStyle w:val="a3"/>
+        <w:pStyle w:val="ListParagraph"/>
         <w:numPr>
           <w:ilvl w:val="1"/>
           <w:numId w:val="6"/>
@@ -1514,7 +1285,7 @@
     </w:p>
     <w:p>
       <w:pPr>
-        <w:pStyle w:val="a3"/>
+        <w:pStyle w:val="ListParagraph"/>
         <w:numPr>
           <w:ilvl w:val="2"/>
           <w:numId w:val="6"/>
@@ -1540,7 +1311,7 @@
     </w:p>
     <w:p>
       <w:pPr>
-        <w:pStyle w:val="a3"/>
+        <w:pStyle w:val="ListParagraph"/>
         <w:numPr>
           <w:ilvl w:val="0"/>
           <w:numId w:val="7"/>
@@ -1561,30 +1332,12 @@
           <w:szCs w:val="28"/>
           <w:lang w:val="uk-UA" w:eastAsia="en-US"/>
         </w:rPr>
-        <w:t xml:space="preserve">кількість сторінок в </w:t>
-      </w:r>
-      <w:proofErr w:type="spellStart"/>
-      <w:r>
-        <w:rPr>
-          <w:rFonts w:eastAsia="Calibri"/>
-          <w:szCs w:val="28"/>
-          <w:lang w:val="uk-UA" w:eastAsia="en-US"/>
-        </w:rPr>
-        <w:t>Google</w:t>
-      </w:r>
-      <w:proofErr w:type="spellEnd"/>
-      <w:r>
-        <w:rPr>
-          <w:rFonts w:eastAsia="Calibri"/>
-          <w:szCs w:val="28"/>
-          <w:lang w:val="uk-UA" w:eastAsia="en-US"/>
-        </w:rPr>
-        <w:t xml:space="preserve">, </w:t>
-      </w:r>
-    </w:p>
-    <w:p>
-      <w:pPr>
-        <w:pStyle w:val="a3"/>
+        <w:t xml:space="preserve">кількість сторінок в Google, </w:t>
+      </w:r>
+    </w:p>
+    <w:p>
+      <w:pPr>
+        <w:pStyle w:val="ListParagraph"/>
         <w:numPr>
           <w:ilvl w:val="0"/>
           <w:numId w:val="7"/>
@@ -1605,30 +1358,12 @@
           <w:szCs w:val="28"/>
           <w:lang w:val="uk-UA" w:eastAsia="en-US"/>
         </w:rPr>
-        <w:t xml:space="preserve">дата </w:t>
-      </w:r>
-      <w:proofErr w:type="spellStart"/>
-      <w:r>
-        <w:rPr>
-          <w:rFonts w:eastAsia="Calibri"/>
-          <w:szCs w:val="28"/>
-          <w:lang w:val="uk-UA" w:eastAsia="en-US"/>
-        </w:rPr>
-        <w:t>регістрації</w:t>
-      </w:r>
-      <w:proofErr w:type="spellEnd"/>
-      <w:r>
-        <w:rPr>
-          <w:rFonts w:eastAsia="Calibri"/>
-          <w:szCs w:val="28"/>
-          <w:lang w:val="uk-UA" w:eastAsia="en-US"/>
-        </w:rPr>
-        <w:t xml:space="preserve"> домену</w:t>
-      </w:r>
-    </w:p>
-    <w:p>
-      <w:pPr>
-        <w:pStyle w:val="a3"/>
+        <w:t>дата регістрації домену</w:t>
+      </w:r>
+    </w:p>
+    <w:p>
+      <w:pPr>
+        <w:pStyle w:val="ListParagraph"/>
         <w:numPr>
           <w:ilvl w:val="2"/>
           <w:numId w:val="8"/>
@@ -1649,30 +1384,12 @@
           <w:szCs w:val="28"/>
           <w:lang w:val="uk-UA" w:eastAsia="en-US"/>
         </w:rPr>
-        <w:t xml:space="preserve">Перевірка файлу robots.txt. Перевірити його наявність за </w:t>
-      </w:r>
-      <w:proofErr w:type="spellStart"/>
-      <w:r>
-        <w:rPr>
-          <w:rFonts w:eastAsia="Calibri"/>
-          <w:szCs w:val="28"/>
-          <w:lang w:val="uk-UA" w:eastAsia="en-US"/>
-        </w:rPr>
-        <w:t>url-адресою</w:t>
-      </w:r>
-      <w:proofErr w:type="spellEnd"/>
-      <w:r>
-        <w:rPr>
-          <w:rFonts w:eastAsia="Calibri"/>
-          <w:szCs w:val="28"/>
-          <w:lang w:val="uk-UA" w:eastAsia="en-US"/>
-        </w:rPr>
-        <w:t xml:space="preserve"> –  домен/robots.txt </w:t>
-      </w:r>
-    </w:p>
-    <w:p>
-      <w:pPr>
-        <w:pStyle w:val="a3"/>
+        <w:t xml:space="preserve">Перевірка файлу robots.txt. Перевірити його наявність за url-адресою –  домен/robots.txt </w:t>
+      </w:r>
+    </w:p>
+    <w:p>
+      <w:pPr>
+        <w:pStyle w:val="ListParagraph"/>
         <w:numPr>
           <w:ilvl w:val="2"/>
           <w:numId w:val="8"/>
@@ -1698,7 +1415,7 @@
     </w:p>
     <w:p>
       <w:pPr>
-        <w:pStyle w:val="a3"/>
+        <w:pStyle w:val="ListParagraph"/>
         <w:numPr>
           <w:ilvl w:val="2"/>
           <w:numId w:val="8"/>
@@ -1719,30 +1436,12 @@
           <w:szCs w:val="28"/>
           <w:lang w:val="uk-UA" w:eastAsia="en-US"/>
         </w:rPr>
-        <w:t xml:space="preserve">Наскрізне посилання на головну сторінку в логотипі/шапці сайту. Як перевірити: з будь-якої сторінки сайту, якщо </w:t>
-      </w:r>
-      <w:proofErr w:type="spellStart"/>
-      <w:r>
-        <w:rPr>
-          <w:rFonts w:eastAsia="Calibri"/>
-          <w:szCs w:val="28"/>
-          <w:lang w:val="uk-UA" w:eastAsia="en-US"/>
-        </w:rPr>
-        <w:t>клікнути</w:t>
-      </w:r>
-      <w:proofErr w:type="spellEnd"/>
-      <w:r>
-        <w:rPr>
-          <w:rFonts w:eastAsia="Calibri"/>
-          <w:szCs w:val="28"/>
-          <w:lang w:val="uk-UA" w:eastAsia="en-US"/>
-        </w:rPr>
-        <w:t xml:space="preserve"> на логотип, повинна відкриватися головна сторінка.  </w:t>
-      </w:r>
-    </w:p>
-    <w:p>
-      <w:pPr>
-        <w:pStyle w:val="a3"/>
+        <w:t xml:space="preserve">Наскрізне посилання на головну сторінку в логотипі/шапці сайту. Як перевірити: з будь-якої сторінки сайту, якщо клікнути на логотип, повинна відкриватися головна сторінка.  </w:t>
+      </w:r>
+    </w:p>
+    <w:p>
+      <w:pPr>
+        <w:pStyle w:val="ListParagraph"/>
         <w:numPr>
           <w:ilvl w:val="2"/>
           <w:numId w:val="8"/>
@@ -1763,48 +1462,12 @@
           <w:szCs w:val="28"/>
           <w:lang w:val="uk-UA" w:eastAsia="en-US"/>
         </w:rPr>
-        <w:t>Перевірка швидкості завантаження сайту. Перевірка за допомогою онлайн-сервісів (</w:t>
-      </w:r>
-      <w:proofErr w:type="spellStart"/>
-      <w:r>
-        <w:rPr>
-          <w:rFonts w:eastAsia="Calibri"/>
-          <w:szCs w:val="28"/>
-          <w:lang w:val="uk-UA" w:eastAsia="en-US"/>
-        </w:rPr>
-        <w:t>PageSpeed</w:t>
-      </w:r>
-      <w:proofErr w:type="spellEnd"/>
-      <w:r>
-        <w:rPr>
-          <w:rFonts w:eastAsia="Calibri"/>
-          <w:szCs w:val="28"/>
-          <w:lang w:val="uk-UA" w:eastAsia="en-US"/>
-        </w:rPr>
-        <w:t xml:space="preserve"> </w:t>
-      </w:r>
-      <w:proofErr w:type="spellStart"/>
-      <w:r>
-        <w:rPr>
-          <w:rFonts w:eastAsia="Calibri"/>
-          <w:szCs w:val="28"/>
-          <w:lang w:val="uk-UA" w:eastAsia="en-US"/>
-        </w:rPr>
-        <w:t>Insights</w:t>
-      </w:r>
-      <w:proofErr w:type="spellEnd"/>
-      <w:r>
-        <w:rPr>
-          <w:rFonts w:eastAsia="Calibri"/>
-          <w:szCs w:val="28"/>
-          <w:lang w:val="uk-UA" w:eastAsia="en-US"/>
-        </w:rPr>
-        <w:t>)</w:t>
-      </w:r>
-    </w:p>
-    <w:p>
-      <w:pPr>
-        <w:pStyle w:val="a3"/>
+        <w:t>Перевірка швидкості завантаження сайту. Перевірка за допомогою онлайн-сервісів (PageSpeed Insights)</w:t>
+      </w:r>
+    </w:p>
+    <w:p>
+      <w:pPr>
+        <w:pStyle w:val="ListParagraph"/>
         <w:numPr>
           <w:ilvl w:val="2"/>
           <w:numId w:val="8"/>
@@ -1830,7 +1493,7 @@
     </w:p>
     <w:p>
       <w:pPr>
-        <w:pStyle w:val="a3"/>
+        <w:pStyle w:val="ListParagraph"/>
         <w:numPr>
           <w:ilvl w:val="0"/>
           <w:numId w:val="7"/>
@@ -1851,48 +1514,12 @@
           <w:szCs w:val="28"/>
           <w:lang w:val="uk-UA" w:eastAsia="en-US"/>
         </w:rPr>
-        <w:t xml:space="preserve">Редіректи з </w:t>
-      </w:r>
-      <w:proofErr w:type="spellStart"/>
-      <w:r>
-        <w:rPr>
-          <w:rFonts w:eastAsia="Calibri"/>
-          <w:szCs w:val="28"/>
-          <w:lang w:val="uk-UA" w:eastAsia="en-US"/>
-        </w:rPr>
-        <w:t>http</w:t>
-      </w:r>
-      <w:proofErr w:type="spellEnd"/>
-      <w:r>
-        <w:rPr>
-          <w:rFonts w:eastAsia="Calibri"/>
-          <w:szCs w:val="28"/>
-          <w:lang w:val="uk-UA" w:eastAsia="en-US"/>
-        </w:rPr>
-        <w:t xml:space="preserve"> на </w:t>
-      </w:r>
-      <w:proofErr w:type="spellStart"/>
-      <w:r>
-        <w:rPr>
-          <w:rFonts w:eastAsia="Calibri"/>
-          <w:szCs w:val="28"/>
-          <w:lang w:val="uk-UA" w:eastAsia="en-US"/>
-        </w:rPr>
-        <w:t>https</w:t>
-      </w:r>
-      <w:proofErr w:type="spellEnd"/>
-      <w:r>
-        <w:rPr>
-          <w:rFonts w:eastAsia="Calibri"/>
-          <w:szCs w:val="28"/>
-          <w:lang w:val="uk-UA" w:eastAsia="en-US"/>
-        </w:rPr>
-        <w:t>.</w:t>
-      </w:r>
-    </w:p>
-    <w:p>
-      <w:pPr>
-        <w:pStyle w:val="a3"/>
+        <w:t>Редіректи з http на https.</w:t>
+      </w:r>
+    </w:p>
+    <w:p>
+      <w:pPr>
+        <w:pStyle w:val="ListParagraph"/>
         <w:numPr>
           <w:ilvl w:val="0"/>
           <w:numId w:val="7"/>
@@ -1913,30 +1540,12 @@
           <w:szCs w:val="28"/>
           <w:lang w:val="uk-UA" w:eastAsia="en-US"/>
         </w:rPr>
-        <w:t xml:space="preserve">З </w:t>
-      </w:r>
-      <w:proofErr w:type="spellStart"/>
-      <w:r>
-        <w:rPr>
-          <w:rFonts w:eastAsia="Calibri"/>
-          <w:szCs w:val="28"/>
-          <w:lang w:val="uk-UA" w:eastAsia="en-US"/>
-        </w:rPr>
-        <w:t>www</w:t>
-      </w:r>
-      <w:proofErr w:type="spellEnd"/>
-      <w:r>
-        <w:rPr>
-          <w:rFonts w:eastAsia="Calibri"/>
-          <w:szCs w:val="28"/>
-          <w:lang w:val="uk-UA" w:eastAsia="en-US"/>
-        </w:rPr>
-        <w:t xml:space="preserve"> на домен без www.</w:t>
-      </w:r>
-    </w:p>
-    <w:p>
-      <w:pPr>
-        <w:pStyle w:val="a3"/>
+        <w:t>З www на домен без www.</w:t>
+      </w:r>
+    </w:p>
+    <w:p>
+      <w:pPr>
+        <w:pStyle w:val="ListParagraph"/>
         <w:numPr>
           <w:ilvl w:val="0"/>
           <w:numId w:val="7"/>
@@ -1958,70 +1567,34 @@
           <w:lang w:val="uk-UA" w:eastAsia="en-US"/>
         </w:rPr>
         <w:lastRenderedPageBreak/>
-        <w:t xml:space="preserve">З версію зі </w:t>
-      </w:r>
-      <w:proofErr w:type="spellStart"/>
-      <w:r>
+        <w:t>З версію зі слешем “/” та версією без слеша.</w:t>
+      </w:r>
+    </w:p>
+    <w:p>
+      <w:pPr>
+        <w:pStyle w:val="ListParagraph"/>
+        <w:tabs>
+          <w:tab w:val="left" w:pos="993"/>
+        </w:tabs>
+        <w:ind w:left="0" w:firstLine="567"/>
         <w:rPr>
           <w:rFonts w:eastAsia="Calibri"/>
           <w:szCs w:val="28"/>
           <w:lang w:val="uk-UA" w:eastAsia="en-US"/>
         </w:rPr>
-        <w:t>слешем</w:t>
-      </w:r>
-      <w:proofErr w:type="spellEnd"/>
+      </w:pPr>
       <w:r>
         <w:rPr>
           <w:rFonts w:eastAsia="Calibri"/>
           <w:szCs w:val="28"/>
           <w:lang w:val="uk-UA" w:eastAsia="en-US"/>
         </w:rPr>
-        <w:t xml:space="preserve"> “/” та версією без </w:t>
-      </w:r>
-      <w:proofErr w:type="spellStart"/>
-      <w:r>
-        <w:rPr>
-          <w:rFonts w:eastAsia="Calibri"/>
-          <w:szCs w:val="28"/>
-          <w:lang w:val="uk-UA" w:eastAsia="en-US"/>
-        </w:rPr>
-        <w:t>слеша</w:t>
-      </w:r>
-      <w:proofErr w:type="spellEnd"/>
-      <w:r>
-        <w:rPr>
-          <w:rFonts w:eastAsia="Calibri"/>
-          <w:szCs w:val="28"/>
-          <w:lang w:val="uk-UA" w:eastAsia="en-US"/>
-        </w:rPr>
-        <w:t>.</w:t>
-      </w:r>
-    </w:p>
-    <w:p>
-      <w:pPr>
-        <w:pStyle w:val="a3"/>
-        <w:tabs>
-          <w:tab w:val="left" w:pos="993"/>
-        </w:tabs>
-        <w:ind w:left="0" w:firstLine="567"/>
-        <w:rPr>
-          <w:rFonts w:eastAsia="Calibri"/>
-          <w:szCs w:val="28"/>
-          <w:lang w:val="uk-UA" w:eastAsia="en-US"/>
-        </w:rPr>
-      </w:pPr>
-      <w:r>
-        <w:rPr>
-          <w:rFonts w:eastAsia="Calibri"/>
-          <w:szCs w:val="28"/>
-          <w:lang w:val="uk-UA" w:eastAsia="en-US"/>
-        </w:rPr>
         <w:t xml:space="preserve">Як перевірити: </w:t>
       </w:r>
     </w:p>
     <w:p>
       <w:pPr>
-        <w:pStyle w:val="a3"/>
+        <w:pStyle w:val="ListParagraph"/>
         <w:numPr>
           <w:ilvl w:val="0"/>
           <w:numId w:val="7"/>
@@ -2042,48 +1615,12 @@
           <w:szCs w:val="28"/>
           <w:lang w:val="uk-UA" w:eastAsia="en-US"/>
         </w:rPr>
-        <w:t>В адресну стрічку вбийте адресу сайту з «</w:t>
-      </w:r>
-      <w:proofErr w:type="spellStart"/>
-      <w:r>
-        <w:rPr>
-          <w:rFonts w:eastAsia="Calibri"/>
-          <w:szCs w:val="28"/>
-          <w:lang w:val="uk-UA" w:eastAsia="en-US"/>
-        </w:rPr>
-        <w:t>www</w:t>
-      </w:r>
-      <w:proofErr w:type="spellEnd"/>
-      <w:r>
-        <w:rPr>
-          <w:rFonts w:eastAsia="Calibri"/>
-          <w:szCs w:val="28"/>
-          <w:lang w:val="uk-UA" w:eastAsia="en-US"/>
-        </w:rPr>
-        <w:t xml:space="preserve">» і без, а також з «/» в кінці і без. Якщо URL змінився - це дзеркало (всі дзеркала повинні мати </w:t>
-      </w:r>
-      <w:proofErr w:type="spellStart"/>
-      <w:r>
-        <w:rPr>
-          <w:rFonts w:eastAsia="Calibri"/>
-          <w:szCs w:val="28"/>
-          <w:lang w:val="uk-UA" w:eastAsia="en-US"/>
-        </w:rPr>
-        <w:t>редирект</w:t>
-      </w:r>
-      <w:proofErr w:type="spellEnd"/>
-      <w:r>
-        <w:rPr>
-          <w:rFonts w:eastAsia="Calibri"/>
-          <w:szCs w:val="28"/>
-          <w:lang w:val="uk-UA" w:eastAsia="en-US"/>
-        </w:rPr>
-        <w:t xml:space="preserve"> на основну сторінку), </w:t>
-      </w:r>
-    </w:p>
-    <w:p>
-      <w:pPr>
-        <w:pStyle w:val="a3"/>
+        <w:t xml:space="preserve">В адресну стрічку вбийте адресу сайту з «www» і без, а також з «/» в кінці і без. Якщо URL змінився - це дзеркало (всі дзеркала повинні мати редирект на основну сторінку), </w:t>
+      </w:r>
+    </w:p>
+    <w:p>
+      <w:pPr>
+        <w:pStyle w:val="ListParagraph"/>
         <w:numPr>
           <w:ilvl w:val="0"/>
           <w:numId w:val="7"/>
@@ -2109,7 +1646,7 @@
     </w:p>
     <w:p>
       <w:pPr>
-        <w:pStyle w:val="a3"/>
+        <w:pStyle w:val="ListParagraph"/>
         <w:numPr>
           <w:ilvl w:val="2"/>
           <w:numId w:val="8"/>
@@ -2130,30 +1667,12 @@
           <w:szCs w:val="28"/>
           <w:lang w:val="uk-UA" w:eastAsia="en-US"/>
         </w:rPr>
-        <w:t xml:space="preserve">Перевірка налаштування ЛЗУ. ЛЗУ – це </w:t>
-      </w:r>
-      <w:proofErr w:type="spellStart"/>
-      <w:r>
-        <w:rPr>
-          <w:rFonts w:eastAsia="Calibri"/>
-          <w:szCs w:val="28"/>
-          <w:lang w:val="uk-UA" w:eastAsia="en-US"/>
-        </w:rPr>
-        <w:t>людинозрозумілі</w:t>
-      </w:r>
-      <w:proofErr w:type="spellEnd"/>
-      <w:r>
-        <w:rPr>
-          <w:rFonts w:eastAsia="Calibri"/>
-          <w:szCs w:val="28"/>
-          <w:lang w:val="uk-UA" w:eastAsia="en-US"/>
-        </w:rPr>
-        <w:t xml:space="preserve"> URL-адреси, які коротко відображають зміст веб-сторінки та зручні для сприйняття користувачів. Вони повинні бути:</w:t>
-      </w:r>
-    </w:p>
-    <w:p>
-      <w:pPr>
-        <w:pStyle w:val="a3"/>
+        <w:t>Перевірка налаштування ЛЗУ. ЛЗУ – це людинозрозумілі URL-адреси, які коротко відображають зміст веб-сторінки та зручні для сприйняття користувачів. Вони повинні бути:</w:t>
+      </w:r>
+    </w:p>
+    <w:p>
+      <w:pPr>
+        <w:pStyle w:val="ListParagraph"/>
         <w:numPr>
           <w:ilvl w:val="0"/>
           <w:numId w:val="7"/>
@@ -2168,28 +1687,18 @@
           <w:lang w:val="uk-UA" w:eastAsia="en-US"/>
         </w:rPr>
       </w:pPr>
-      <w:proofErr w:type="spellStart"/>
       <w:r>
         <w:rPr>
           <w:rFonts w:eastAsia="Calibri"/>
           <w:szCs w:val="28"/>
           <w:lang w:val="uk-UA" w:eastAsia="en-US"/>
         </w:rPr>
-        <w:t>логічно</w:t>
-      </w:r>
-      <w:proofErr w:type="spellEnd"/>
-      <w:r>
-        <w:rPr>
-          <w:rFonts w:eastAsia="Calibri"/>
-          <w:szCs w:val="28"/>
-          <w:lang w:val="uk-UA" w:eastAsia="en-US"/>
-        </w:rPr>
-        <w:t xml:space="preserve"> структуровані;</w:t>
-      </w:r>
-    </w:p>
-    <w:p>
-      <w:pPr>
-        <w:pStyle w:val="a3"/>
+        <w:t>логічно структуровані;</w:t>
+      </w:r>
+    </w:p>
+    <w:p>
+      <w:pPr>
+        <w:pStyle w:val="ListParagraph"/>
         <w:numPr>
           <w:ilvl w:val="0"/>
           <w:numId w:val="7"/>
@@ -2215,7 +1724,7 @@
     </w:p>
     <w:p>
       <w:pPr>
-        <w:pStyle w:val="a3"/>
+        <w:pStyle w:val="ListParagraph"/>
         <w:numPr>
           <w:ilvl w:val="0"/>
           <w:numId w:val="7"/>
@@ -2241,7 +1750,7 @@
     </w:p>
     <w:p>
       <w:pPr>
-        <w:pStyle w:val="a3"/>
+        <w:pStyle w:val="ListParagraph"/>
         <w:numPr>
           <w:ilvl w:val="0"/>
           <w:numId w:val="7"/>
@@ -2267,7 +1776,7 @@
     </w:p>
     <w:p>
       <w:pPr>
-        <w:pStyle w:val="a3"/>
+        <w:pStyle w:val="ListParagraph"/>
         <w:numPr>
           <w:ilvl w:val="2"/>
           <w:numId w:val="8"/>
@@ -2293,7 +1802,7 @@
     </w:p>
     <w:p>
       <w:pPr>
-        <w:pStyle w:val="a3"/>
+        <w:pStyle w:val="ListParagraph"/>
         <w:numPr>
           <w:ilvl w:val="2"/>
           <w:numId w:val="8"/>
@@ -2319,7 +1828,7 @@
     </w:p>
     <w:p>
       <w:pPr>
-        <w:pStyle w:val="a3"/>
+        <w:pStyle w:val="ListParagraph"/>
         <w:numPr>
           <w:ilvl w:val="2"/>
           <w:numId w:val="8"/>
@@ -2345,7 +1854,7 @@
     </w:p>
     <w:p>
       <w:pPr>
-        <w:pStyle w:val="a3"/>
+        <w:pStyle w:val="ListParagraph"/>
         <w:tabs>
           <w:tab w:val="left" w:pos="993"/>
         </w:tabs>
@@ -2367,7 +1876,7 @@
     </w:p>
     <w:p>
       <w:pPr>
-        <w:pStyle w:val="a3"/>
+        <w:pStyle w:val="ListParagraph"/>
         <w:tabs>
           <w:tab w:val="left" w:pos="993"/>
         </w:tabs>
@@ -2378,52 +1887,14 @@
           <w:lang w:val="uk-UA" w:eastAsia="en-US"/>
         </w:rPr>
       </w:pPr>
-      <w:proofErr w:type="spellStart"/>
       <w:r>
         <w:rPr>
           <w:rFonts w:eastAsia="Calibri"/>
           <w:szCs w:val="28"/>
           <w:lang w:val="uk-UA" w:eastAsia="en-US"/>
         </w:rPr>
-        <w:t>Sitecheker</w:t>
-      </w:r>
-      <w:proofErr w:type="spellEnd"/>
-      <w:r>
-        <w:rPr>
-          <w:rFonts w:eastAsia="Calibri"/>
-          <w:szCs w:val="28"/>
-          <w:lang w:val="uk-UA" w:eastAsia="en-US"/>
-        </w:rPr>
-        <w:t xml:space="preserve">, </w:t>
-      </w:r>
-      <w:proofErr w:type="spellStart"/>
-      <w:r>
-        <w:rPr>
-          <w:rFonts w:eastAsia="Calibri"/>
-          <w:szCs w:val="28"/>
-          <w:lang w:val="uk-UA" w:eastAsia="en-US"/>
-        </w:rPr>
-        <w:t>Screaming</w:t>
-      </w:r>
-      <w:proofErr w:type="spellEnd"/>
-      <w:r>
-        <w:rPr>
-          <w:rFonts w:eastAsia="Calibri"/>
-          <w:szCs w:val="28"/>
-          <w:lang w:val="uk-UA" w:eastAsia="en-US"/>
-        </w:rPr>
-        <w:t xml:space="preserve"> </w:t>
-      </w:r>
-      <w:proofErr w:type="spellStart"/>
-      <w:r>
-        <w:rPr>
-          <w:rFonts w:eastAsia="Calibri"/>
-          <w:szCs w:val="28"/>
-          <w:lang w:val="uk-UA" w:eastAsia="en-US"/>
-        </w:rPr>
-        <w:t>Frog</w:t>
-      </w:r>
-      <w:proofErr w:type="spellEnd"/>
+        <w:t>Sitecheker, Screaming Frog</w:t>
+      </w:r>
     </w:p>
     <w:p>
       <w:pPr>
@@ -2441,7 +1912,7 @@
     </w:p>
     <w:p>
       <w:pPr>
-        <w:pStyle w:val="a3"/>
+        <w:pStyle w:val="ListParagraph"/>
         <w:numPr>
           <w:ilvl w:val="2"/>
           <w:numId w:val="8"/>
@@ -2467,7 +1938,7 @@
     </w:p>
     <w:p>
       <w:pPr>
-        <w:pStyle w:val="a3"/>
+        <w:pStyle w:val="ListParagraph"/>
         <w:numPr>
           <w:ilvl w:val="2"/>
           <w:numId w:val="8"/>
@@ -2493,7 +1964,7 @@
     </w:p>
     <w:p>
       <w:pPr>
-        <w:pStyle w:val="a3"/>
+        <w:pStyle w:val="ListParagraph"/>
         <w:numPr>
           <w:ilvl w:val="2"/>
           <w:numId w:val="8"/>
@@ -2535,7 +2006,7 @@
     </w:p>
     <w:p>
       <w:pPr>
-        <w:pStyle w:val="1"/>
+        <w:pStyle w:val="Heading1"/>
         <w:spacing w:before="0"/>
         <w:rPr>
           <w:rFonts w:cs="Times New Roman"/>
@@ -2559,7 +2030,7 @@
     </w:p>
     <w:p>
       <w:pPr>
-        <w:pStyle w:val="a3"/>
+        <w:pStyle w:val="ListParagraph"/>
         <w:numPr>
           <w:ilvl w:val="0"/>
           <w:numId w:val="2"/>
@@ -2586,7 +2057,7 @@
     </w:p>
     <w:p>
       <w:pPr>
-        <w:pStyle w:val="a3"/>
+        <w:pStyle w:val="ListParagraph"/>
         <w:numPr>
           <w:ilvl w:val="0"/>
           <w:numId w:val="2"/>
@@ -2602,28 +2073,18 @@
           <w:lang w:val="uk-UA"/>
         </w:rPr>
       </w:pPr>
-      <w:proofErr w:type="spellStart"/>
       <w:r>
         <w:rPr>
           <w:szCs w:val="28"/>
           <w:shd w:val="clear" w:color="auto" w:fill="FFFFFF"/>
           <w:lang w:val="uk-UA"/>
         </w:rPr>
-        <w:t>Скріни</w:t>
-      </w:r>
-      <w:proofErr w:type="spellEnd"/>
-      <w:r>
-        <w:rPr>
-          <w:szCs w:val="28"/>
-          <w:shd w:val="clear" w:color="auto" w:fill="FFFFFF"/>
-          <w:lang w:val="uk-UA"/>
-        </w:rPr>
-        <w:t>.</w:t>
-      </w:r>
-    </w:p>
-    <w:p>
-      <w:pPr>
-        <w:pStyle w:val="a3"/>
+        <w:t>Скріни.</w:t>
+      </w:r>
+    </w:p>
+    <w:p>
+      <w:pPr>
+        <w:pStyle w:val="ListParagraph"/>
         <w:numPr>
           <w:ilvl w:val="0"/>
           <w:numId w:val="2"/>
@@ -2650,7 +2111,7 @@
     </w:p>
     <w:p>
       <w:pPr>
-        <w:pStyle w:val="a3"/>
+        <w:pStyle w:val="ListParagraph"/>
         <w:numPr>
           <w:ilvl w:val="0"/>
           <w:numId w:val="2"/>
@@ -2685,7 +2146,7 @@
     </w:p>
     <w:p>
       <w:pPr>
-        <w:pStyle w:val="1"/>
+        <w:pStyle w:val="Heading1"/>
         <w:tabs>
           <w:tab w:val="center" w:pos="4818"/>
         </w:tabs>
@@ -2713,7 +2174,7 @@
     </w:p>
     <w:p>
       <w:pPr>
-        <w:pStyle w:val="a3"/>
+        <w:pStyle w:val="ListParagraph"/>
         <w:numPr>
           <w:ilvl w:val="0"/>
           <w:numId w:val="1"/>
@@ -2759,19 +2220,11 @@
       <w:r>
         <w:t xml:space="preserve"> “</w:t>
       </w:r>
-      <w:proofErr w:type="spellStart"/>
-      <w:r>
-        <w:rPr>
-          <w:lang w:val="uk-UA"/>
-        </w:rPr>
-        <w:t>Давай</w:t>
-      </w:r>
-      <w:proofErr w:type="spellEnd"/>
-      <w:r>
-        <w:rPr>
-          <w:lang w:val="uk-UA"/>
-        </w:rPr>
-        <w:t xml:space="preserve"> переїдемо</w:t>
+      <w:r>
+        <w:rPr>
+          <w:lang w:val="uk-UA"/>
+        </w:rPr>
+        <w:t>Давай переїдемо</w:t>
       </w:r>
       <w:r>
         <w:t>”</w:t>
@@ -2908,7 +2361,7 @@
     </w:p>
     <w:p>
       <w:pPr>
-        <w:pStyle w:val="a3"/>
+        <w:pStyle w:val="ListParagraph"/>
         <w:numPr>
           <w:ilvl w:val="0"/>
           <w:numId w:val="1"/>
@@ -2931,7 +2384,7 @@
     </w:p>
     <w:p>
       <w:pPr>
-        <w:pStyle w:val="a3"/>
+        <w:pStyle w:val="ListParagraph"/>
         <w:numPr>
           <w:ilvl w:val="1"/>
           <w:numId w:val="9"/>
@@ -3041,19 +2494,11 @@
         </w:rPr>
         <w:t xml:space="preserve">перевірено за допомогою сервісу </w:t>
       </w:r>
-      <w:proofErr w:type="spellStart"/>
-      <w:r>
-        <w:rPr>
-          <w:lang w:val="uk-UA"/>
-        </w:rPr>
-        <w:t>whatsmydns</w:t>
-      </w:r>
-      <w:proofErr w:type="spellEnd"/>
-      <w:r>
-        <w:rPr>
-          <w:lang w:val="uk-UA"/>
-        </w:rPr>
-        <w:t xml:space="preserve"> </w:t>
+      <w:r>
+        <w:rPr>
+          <w:lang w:val="uk-UA"/>
+        </w:rPr>
+        <w:t xml:space="preserve">whatsmydns </w:t>
       </w:r>
       <w:r>
         <w:rPr>
@@ -3093,7 +2538,7 @@
     </w:p>
     <w:p>
       <w:pPr>
-        <w:pStyle w:val="a3"/>
+        <w:pStyle w:val="ListParagraph"/>
         <w:tabs>
           <w:tab w:val="left" w:pos="1276"/>
         </w:tabs>
@@ -3148,7 +2593,7 @@
     </w:p>
     <w:p>
       <w:pPr>
-        <w:pStyle w:val="a3"/>
+        <w:pStyle w:val="ListParagraph"/>
         <w:tabs>
           <w:tab w:val="left" w:pos="1276"/>
         </w:tabs>
@@ -3198,7 +2643,7 @@
     </w:p>
     <w:p>
       <w:pPr>
-        <w:pStyle w:val="a3"/>
+        <w:pStyle w:val="ListParagraph"/>
         <w:tabs>
           <w:tab w:val="left" w:pos="1276"/>
         </w:tabs>
@@ -3211,7 +2656,7 @@
     </w:p>
     <w:p>
       <w:pPr>
-        <w:pStyle w:val="a3"/>
+        <w:pStyle w:val="ListParagraph"/>
         <w:tabs>
           <w:tab w:val="left" w:pos="1276"/>
         </w:tabs>
@@ -3274,7 +2719,7 @@
     </w:p>
     <w:p>
       <w:pPr>
-        <w:pStyle w:val="a3"/>
+        <w:pStyle w:val="ListParagraph"/>
         <w:tabs>
           <w:tab w:val="left" w:pos="1276"/>
         </w:tabs>
@@ -3312,7 +2757,7 @@
     </w:p>
     <w:p>
       <w:pPr>
-        <w:pStyle w:val="a3"/>
+        <w:pStyle w:val="ListParagraph"/>
         <w:tabs>
           <w:tab w:val="left" w:pos="1276"/>
         </w:tabs>
@@ -3326,7 +2771,7 @@
     </w:p>
     <w:p>
       <w:pPr>
-        <w:pStyle w:val="a3"/>
+        <w:pStyle w:val="ListParagraph"/>
         <w:numPr>
           <w:ilvl w:val="1"/>
           <w:numId w:val="9"/>
@@ -3521,7 +2966,7 @@
     </w:p>
     <w:p>
       <w:pPr>
-        <w:pStyle w:val="a3"/>
+        <w:pStyle w:val="ListParagraph"/>
         <w:numPr>
           <w:ilvl w:val="1"/>
           <w:numId w:val="9"/>
@@ -3722,7 +3167,7 @@
     </w:p>
     <w:p>
       <w:pPr>
-        <w:pStyle w:val="a3"/>
+        <w:pStyle w:val="ListParagraph"/>
         <w:numPr>
           <w:ilvl w:val="1"/>
           <w:numId w:val="9"/>
@@ -3761,7 +3206,7 @@
     </w:p>
     <w:p>
       <w:pPr>
-        <w:pStyle w:val="a3"/>
+        <w:pStyle w:val="ListParagraph"/>
         <w:numPr>
           <w:ilvl w:val="1"/>
           <w:numId w:val="9"/>
@@ -3782,14 +3227,12 @@
         <w:lastRenderedPageBreak/>
         <w:t xml:space="preserve">За допомогою онлайн-сервісу </w:t>
       </w:r>
-      <w:proofErr w:type="spellStart"/>
       <w:r>
         <w:rPr>
           <w:lang w:val="en-US"/>
         </w:rPr>
         <w:t>PageSpeed</w:t>
       </w:r>
-      <w:proofErr w:type="spellEnd"/>
       <w:r>
         <w:rPr>
           <w:lang w:val="uk-UA"/>
@@ -3949,7 +3392,7 @@
     </w:p>
     <w:p>
       <w:pPr>
-        <w:pStyle w:val="a3"/>
+        <w:pStyle w:val="ListParagraph"/>
         <w:numPr>
           <w:ilvl w:val="1"/>
           <w:numId w:val="9"/>
@@ -3975,7 +3418,6 @@
         </w:rPr>
         <w:t xml:space="preserve"> </w:t>
       </w:r>
-      <w:proofErr w:type="spellStart"/>
       <w:r>
         <w:rPr>
           <w:lang w:val="en-US"/>
@@ -3988,7 +3430,6 @@
         </w:rPr>
         <w:t>iteliner</w:t>
       </w:r>
-      <w:proofErr w:type="spellEnd"/>
       <w:r>
         <w:rPr>
           <w:lang w:val="uk-UA"/>
@@ -4110,7 +3551,7 @@
     </w:p>
     <w:p>
       <w:pPr>
-        <w:pStyle w:val="a3"/>
+        <w:pStyle w:val="ListParagraph"/>
         <w:numPr>
           <w:ilvl w:val="1"/>
           <w:numId w:val="9"/>
@@ -4158,7 +3599,7 @@
     </w:p>
     <w:p>
       <w:pPr>
-        <w:pStyle w:val="a3"/>
+        <w:pStyle w:val="ListParagraph"/>
         <w:tabs>
           <w:tab w:val="left" w:pos="1134"/>
         </w:tabs>
@@ -4266,7 +3707,7 @@
     </w:p>
     <w:p>
       <w:pPr>
-        <w:pStyle w:val="a3"/>
+        <w:pStyle w:val="ListParagraph"/>
         <w:numPr>
           <w:ilvl w:val="1"/>
           <w:numId w:val="9"/>
@@ -4367,7 +3808,7 @@
     </w:p>
     <w:p>
       <w:pPr>
-        <w:pStyle w:val="a3"/>
+        <w:pStyle w:val="ListParagraph"/>
         <w:tabs>
           <w:tab w:val="left" w:pos="1134"/>
         </w:tabs>
@@ -4501,7 +3942,7 @@
     </w:p>
     <w:p>
       <w:pPr>
-        <w:pStyle w:val="a3"/>
+        <w:pStyle w:val="ListParagraph"/>
         <w:numPr>
           <w:ilvl w:val="1"/>
           <w:numId w:val="9"/>
@@ -4680,7 +4121,7 @@
     </w:p>
     <w:p>
       <w:pPr>
-        <w:pStyle w:val="a3"/>
+        <w:pStyle w:val="ListParagraph"/>
         <w:numPr>
           <w:ilvl w:val="1"/>
           <w:numId w:val="9"/>
@@ -4875,7 +4316,7 @@
     </w:p>
     <w:p>
       <w:pPr>
-        <w:pStyle w:val="a3"/>
+        <w:pStyle w:val="ListParagraph"/>
         <w:numPr>
           <w:ilvl w:val="1"/>
           <w:numId w:val="9"/>
@@ -4908,7 +4349,7 @@
     </w:p>
     <w:p>
       <w:pPr>
-        <w:pStyle w:val="a3"/>
+        <w:pStyle w:val="ListParagraph"/>
         <w:numPr>
           <w:ilvl w:val="1"/>
           <w:numId w:val="9"/>
@@ -4961,7 +4402,7 @@
     </w:p>
     <w:p>
       <w:pPr>
-        <w:pStyle w:val="a3"/>
+        <w:pStyle w:val="ListParagraph"/>
         <w:numPr>
           <w:ilvl w:val="1"/>
           <w:numId w:val="9"/>
@@ -5002,7 +4443,7 @@
     </w:p>
     <w:p>
       <w:pPr>
-        <w:pStyle w:val="a3"/>
+        <w:pStyle w:val="ListParagraph"/>
         <w:tabs>
           <w:tab w:val="left" w:pos="1134"/>
         </w:tabs>
@@ -6238,18 +5679,8 @@
                 <w:sz w:val="24"/>
                 <w:lang w:val="uk-UA" w:eastAsia="en-US"/>
               </w:rPr>
-              <w:t xml:space="preserve">Посилання є </w:t>
+              <w:t>Посилання є людинозрозумілими</w:t>
             </w:r>
-            <w:proofErr w:type="spellStart"/>
-            <w:r>
-              <w:rPr>
-                <w:rFonts w:eastAsia="Calibri"/>
-                <w:sz w:val="24"/>
-                <w:lang w:val="uk-UA" w:eastAsia="en-US"/>
-              </w:rPr>
-              <w:t>людинозрозумілими</w:t>
-            </w:r>
-            <w:proofErr w:type="spellEnd"/>
           </w:p>
         </w:tc>
       </w:tr>
@@ -7071,7 +6502,7 @@
     </w:p>
     <w:p>
       <w:pPr>
-        <w:pStyle w:val="1"/>
+        <w:pStyle w:val="Heading1"/>
         <w:rPr>
           <w:lang w:val="uk-UA"/>
         </w:rPr>
@@ -7134,13 +6565,25 @@
         <w:rPr>
           <w:lang w:val="uk-UA"/>
         </w:rPr>
-        <w:t xml:space="preserve">проведено аудит сайту клініки </w:t>
-      </w:r>
-      <w:r>
-        <w:rPr>
-          <w:lang w:val="en-US"/>
-        </w:rPr>
-        <w:t>Rishon</w:t>
+        <w:t xml:space="preserve">проведено аудит сайту </w:t>
+      </w:r>
+      <w:r>
+        <w:rPr>
+          <w:lang w:val="uk-UA"/>
+        </w:rPr>
+        <w:t xml:space="preserve">компанії-надавачу послуг з транспортних перевезень </w:t>
+      </w:r>
+      <w:r>
+        <w:t>“</w:t>
+      </w:r>
+      <w:r>
+        <w:rPr>
+          <w:lang w:val="uk-UA"/>
+        </w:rPr>
+        <w:t>Давай переїдемо</w:t>
+      </w:r>
+      <w:r>
+        <w:t>”</w:t>
       </w:r>
       <w:r>
         <w:rPr>
@@ -7157,7 +6600,7 @@
     </w:p>
     <w:p>
       <w:pPr>
-        <w:pStyle w:val="a3"/>
+        <w:pStyle w:val="ListParagraph"/>
         <w:numPr>
           <w:ilvl w:val="0"/>
           <w:numId w:val="7"/>
@@ -7197,7 +6640,7 @@
     </w:p>
     <w:p>
       <w:pPr>
-        <w:pStyle w:val="a3"/>
+        <w:pStyle w:val="ListParagraph"/>
         <w:numPr>
           <w:ilvl w:val="0"/>
           <w:numId w:val="7"/>
@@ -7273,7 +6716,7 @@
     </w:p>
     <w:p>
       <w:pPr>
-        <w:pStyle w:val="a3"/>
+        <w:pStyle w:val="ListParagraph"/>
         <w:numPr>
           <w:ilvl w:val="0"/>
           <w:numId w:val="7"/>
@@ -7310,7 +6753,7 @@
     </w:p>
     <w:p>
       <w:pPr>
-        <w:pStyle w:val="a3"/>
+        <w:pStyle w:val="ListParagraph"/>
         <w:numPr>
           <w:ilvl w:val="0"/>
           <w:numId w:val="7"/>
@@ -7396,7 +6839,7 @@
 </file>
 
 <file path=word/endnotes.xml><?xml version="1.0" encoding="utf-8"?>
-<w:endnotes xmlns:wpc="http://schemas.microsoft.com/office/word/2010/wordprocessingCanvas" xmlns:cx="http://schemas.microsoft.com/office/drawing/2014/chartex" xmlns:cx1="http://schemas.microsoft.com/office/drawing/2015/9/8/chartex" xmlns:cx2="http://schemas.microsoft.com/office/drawing/2015/10/21/chartex" xmlns:cx3="http://schemas.microsoft.com/office/drawing/2016/5/9/chartex" xmlns:cx4="http://schemas.microsoft.com/office/drawing/2016/5/10/chartex" xmlns:cx5="http://schemas.microsoft.com/office/drawing/2016/5/11/chartex" xmlns:cx6="http://schemas.microsoft.com/office/drawing/2016/5/12/chartex" xmlns:cx7="http://schemas.microsoft.com/office/drawing/2016/5/13/chartex" xmlns:cx8="http://schemas.microsoft.com/office/drawing/2016/5/14/chartex" xmlns:mc="http://schemas.openxmlformats.org/markup-compatibility/2006" xmlns:aink="http://schemas.microsoft.com/office/drawing/2016/ink" xmlns:am3d="http://schemas.microsoft.com/office/drawing/2017/model3d" xmlns:o="urn:schemas-microsoft-com:office:office" xmlns:oel="http://schemas.microsoft.com/office/2019/extlst" xmlns:r="http://schemas.openxmlformats.org/officeDocument/2006/relationships" xmlns:m="http://schemas.openxmlformats.org/officeDocument/2006/math" xmlns:v="urn:schemas-microsoft-com:vml" xmlns:wp14="http://schemas.microsoft.com/office/word/2010/wordprocessingDrawing" xmlns:wp="http://schemas.openxmlformats.org/drawingml/2006/wordprocessingDrawing" xmlns:w10="urn:schemas-microsoft-com:office:word" xmlns:w="http://schemas.openxmlformats.org/wordprocessingml/2006/main" xmlns:w14="http://schemas.microsoft.com/office/word/2010/wordml" xmlns:w15="http://schemas.microsoft.com/office/word/2012/wordml" xmlns:w16cex="http://schemas.microsoft.com/office/word/2018/wordml/cex" xmlns:w16cid="http://schemas.microsoft.com/office/word/2016/wordml/cid" xmlns:w16="http://schemas.microsoft.com/office/word/2018/wordml" xmlns:w16du="http://schemas.microsoft.com/office/word/2023/wordml/word16du" xmlns:w16sdtdh="http://schemas.microsoft.com/office/word/2020/wordml/sdtdatahash" xmlns:w16se="http://schemas.microsoft.com/office/word/2015/wordml/symex" xmlns:wpg="http://schemas.microsoft.com/office/word/2010/wordprocessingGroup" xmlns:wpi="http://schemas.microsoft.com/office/word/2010/wordprocessingInk" xmlns:wne="http://schemas.microsoft.com/office/word/2006/wordml" xmlns:wps="http://schemas.microsoft.com/office/word/2010/wordprocessingShape" mc:Ignorable="w14 w15 w16se w16cid w16 w16cex w16sdtdh w16du wp14">
+<w:endnotes xmlns:wpc="http://schemas.microsoft.com/office/word/2010/wordprocessingCanvas" xmlns:cx="http://schemas.microsoft.com/office/drawing/2014/chartex" xmlns:cx1="http://schemas.microsoft.com/office/drawing/2015/9/8/chartex" xmlns:cx2="http://schemas.microsoft.com/office/drawing/2015/10/21/chartex" xmlns:cx3="http://schemas.microsoft.com/office/drawing/2016/5/9/chartex" xmlns:cx4="http://schemas.microsoft.com/office/drawing/2016/5/10/chartex" xmlns:cx5="http://schemas.microsoft.com/office/drawing/2016/5/11/chartex" xmlns:cx6="http://schemas.microsoft.com/office/drawing/2016/5/12/chartex" xmlns:cx7="http://schemas.microsoft.com/office/drawing/2016/5/13/chartex" xmlns:cx8="http://schemas.microsoft.com/office/drawing/2016/5/14/chartex" xmlns:mc="http://schemas.openxmlformats.org/markup-compatibility/2006" xmlns:aink="http://schemas.microsoft.com/office/drawing/2016/ink" xmlns:am3d="http://schemas.microsoft.com/office/drawing/2017/model3d" xmlns:o="urn:schemas-microsoft-com:office:office" xmlns:r="http://schemas.openxmlformats.org/officeDocument/2006/relationships" xmlns:m="http://schemas.openxmlformats.org/officeDocument/2006/math" xmlns:v="urn:schemas-microsoft-com:vml" xmlns:wp14="http://schemas.microsoft.com/office/word/2010/wordprocessingDrawing" xmlns:wp="http://schemas.openxmlformats.org/drawingml/2006/wordprocessingDrawing" xmlns:w10="urn:schemas-microsoft-com:office:word" xmlns:w="http://schemas.openxmlformats.org/wordprocessingml/2006/main" xmlns:w14="http://schemas.microsoft.com/office/word/2010/wordml" xmlns:w15="http://schemas.microsoft.com/office/word/2012/wordml" xmlns:w16cex="http://schemas.microsoft.com/office/word/2018/wordml/cex" xmlns:w16cid="http://schemas.microsoft.com/office/word/2016/wordml/cid" xmlns:w16="http://schemas.microsoft.com/office/word/2018/wordml" xmlns:w16sdtdh="http://schemas.microsoft.com/office/word/2020/wordml/sdtdatahash" xmlns:w16se="http://schemas.microsoft.com/office/word/2015/wordml/symex" xmlns:wpg="http://schemas.microsoft.com/office/word/2010/wordprocessingGroup" xmlns:wpi="http://schemas.microsoft.com/office/word/2010/wordprocessingInk" xmlns:wne="http://schemas.microsoft.com/office/word/2006/wordml" xmlns:wps="http://schemas.microsoft.com/office/word/2010/wordprocessingShape" mc:Ignorable="w14 w15 w16se w16cid w16 w16cex w16sdtdh wp14">
   <w:endnote w:type="separator" w:id="-1">
     <w:p>
       <w:r>
@@ -7415,7 +6858,7 @@
 </file>
 
 <file path=word/footnotes.xml><?xml version="1.0" encoding="utf-8"?>
-<w:footnotes xmlns:wpc="http://schemas.microsoft.com/office/word/2010/wordprocessingCanvas" xmlns:cx="http://schemas.microsoft.com/office/drawing/2014/chartex" xmlns:cx1="http://schemas.microsoft.com/office/drawing/2015/9/8/chartex" xmlns:cx2="http://schemas.microsoft.com/office/drawing/2015/10/21/chartex" xmlns:cx3="http://schemas.microsoft.com/office/drawing/2016/5/9/chartex" xmlns:cx4="http://schemas.microsoft.com/office/drawing/2016/5/10/chartex" xmlns:cx5="http://schemas.microsoft.com/office/drawing/2016/5/11/chartex" xmlns:cx6="http://schemas.microsoft.com/office/drawing/2016/5/12/chartex" xmlns:cx7="http://schemas.microsoft.com/office/drawing/2016/5/13/chartex" xmlns:cx8="http://schemas.microsoft.com/office/drawing/2016/5/14/chartex" xmlns:mc="http://schemas.openxmlformats.org/markup-compatibility/2006" xmlns:aink="http://schemas.microsoft.com/office/drawing/2016/ink" xmlns:am3d="http://schemas.microsoft.com/office/drawing/2017/model3d" xmlns:o="urn:schemas-microsoft-com:office:office" xmlns:oel="http://schemas.microsoft.com/office/2019/extlst" xmlns:r="http://schemas.openxmlformats.org/officeDocument/2006/relationships" xmlns:m="http://schemas.openxmlformats.org/officeDocument/2006/math" xmlns:v="urn:schemas-microsoft-com:vml" xmlns:wp14="http://schemas.microsoft.com/office/word/2010/wordprocessingDrawing" xmlns:wp="http://schemas.openxmlformats.org/drawingml/2006/wordprocessingDrawing" xmlns:w10="urn:schemas-microsoft-com:office:word" xmlns:w="http://schemas.openxmlformats.org/wordprocessingml/2006/main" xmlns:w14="http://schemas.microsoft.com/office/word/2010/wordml" xmlns:w15="http://schemas.microsoft.com/office/word/2012/wordml" xmlns:w16cex="http://schemas.microsoft.com/office/word/2018/wordml/cex" xmlns:w16cid="http://schemas.microsoft.com/office/word/2016/wordml/cid" xmlns:w16="http://schemas.microsoft.com/office/word/2018/wordml" xmlns:w16du="http://schemas.microsoft.com/office/word/2023/wordml/word16du" xmlns:w16sdtdh="http://schemas.microsoft.com/office/word/2020/wordml/sdtdatahash" xmlns:w16se="http://schemas.microsoft.com/office/word/2015/wordml/symex" xmlns:wpg="http://schemas.microsoft.com/office/word/2010/wordprocessingGroup" xmlns:wpi="http://schemas.microsoft.com/office/word/2010/wordprocessingInk" xmlns:wne="http://schemas.microsoft.com/office/word/2006/wordml" xmlns:wps="http://schemas.microsoft.com/office/word/2010/wordprocessingShape" mc:Ignorable="w14 w15 w16se w16cid w16 w16cex w16sdtdh w16du wp14">
+<w:footnotes xmlns:wpc="http://schemas.microsoft.com/office/word/2010/wordprocessingCanvas" xmlns:cx="http://schemas.microsoft.com/office/drawing/2014/chartex" xmlns:cx1="http://schemas.microsoft.com/office/drawing/2015/9/8/chartex" xmlns:cx2="http://schemas.microsoft.com/office/drawing/2015/10/21/chartex" xmlns:cx3="http://schemas.microsoft.com/office/drawing/2016/5/9/chartex" xmlns:cx4="http://schemas.microsoft.com/office/drawing/2016/5/10/chartex" xmlns:cx5="http://schemas.microsoft.com/office/drawing/2016/5/11/chartex" xmlns:cx6="http://schemas.microsoft.com/office/drawing/2016/5/12/chartex" xmlns:cx7="http://schemas.microsoft.com/office/drawing/2016/5/13/chartex" xmlns:cx8="http://schemas.microsoft.com/office/drawing/2016/5/14/chartex" xmlns:mc="http://schemas.openxmlformats.org/markup-compatibility/2006" xmlns:aink="http://schemas.microsoft.com/office/drawing/2016/ink" xmlns:am3d="http://schemas.microsoft.com/office/drawing/2017/model3d" xmlns:o="urn:schemas-microsoft-com:office:office" xmlns:r="http://schemas.openxmlformats.org/officeDocument/2006/relationships" xmlns:m="http://schemas.openxmlformats.org/officeDocument/2006/math" xmlns:v="urn:schemas-microsoft-com:vml" xmlns:wp14="http://schemas.microsoft.com/office/word/2010/wordprocessingDrawing" xmlns:wp="http://schemas.openxmlformats.org/drawingml/2006/wordprocessingDrawing" xmlns:w10="urn:schemas-microsoft-com:office:word" xmlns:w="http://schemas.openxmlformats.org/wordprocessingml/2006/main" xmlns:w14="http://schemas.microsoft.com/office/word/2010/wordml" xmlns:w15="http://schemas.microsoft.com/office/word/2012/wordml" xmlns:w16cex="http://schemas.microsoft.com/office/word/2018/wordml/cex" xmlns:w16cid="http://schemas.microsoft.com/office/word/2016/wordml/cid" xmlns:w16="http://schemas.microsoft.com/office/word/2018/wordml" xmlns:w16sdtdh="http://schemas.microsoft.com/office/word/2020/wordml/sdtdatahash" xmlns:w16se="http://schemas.microsoft.com/office/word/2015/wordml/symex" xmlns:wpg="http://schemas.microsoft.com/office/word/2010/wordprocessingGroup" xmlns:wpi="http://schemas.microsoft.com/office/word/2010/wordprocessingInk" xmlns:wne="http://schemas.microsoft.com/office/word/2006/wordml" xmlns:wps="http://schemas.microsoft.com/office/word/2010/wordprocessingShape" mc:Ignorable="w14 w15 w16se w16cid w16 w16cex w16sdtdh wp14">
   <w:footnote w:type="separator" w:id="-1">
     <w:p>
       <w:r>
@@ -7434,7 +6877,7 @@
 </file>
 
 <file path=word/header1.xml><?xml version="1.0" encoding="utf-8"?>
-<w:hdr xmlns:wpc="http://schemas.microsoft.com/office/word/2010/wordprocessingCanvas" xmlns:cx="http://schemas.microsoft.com/office/drawing/2014/chartex" xmlns:cx1="http://schemas.microsoft.com/office/drawing/2015/9/8/chartex" xmlns:cx2="http://schemas.microsoft.com/office/drawing/2015/10/21/chartex" xmlns:cx3="http://schemas.microsoft.com/office/drawing/2016/5/9/chartex" xmlns:cx4="http://schemas.microsoft.com/office/drawing/2016/5/10/chartex" xmlns:cx5="http://schemas.microsoft.com/office/drawing/2016/5/11/chartex" xmlns:cx6="http://schemas.microsoft.com/office/drawing/2016/5/12/chartex" xmlns:cx7="http://schemas.microsoft.com/office/drawing/2016/5/13/chartex" xmlns:cx8="http://schemas.microsoft.com/office/drawing/2016/5/14/chartex" xmlns:mc="http://schemas.openxmlformats.org/markup-compatibility/2006" xmlns:aink="http://schemas.microsoft.com/office/drawing/2016/ink" xmlns:am3d="http://schemas.microsoft.com/office/drawing/2017/model3d" xmlns:o="urn:schemas-microsoft-com:office:office" xmlns:oel="http://schemas.microsoft.com/office/2019/extlst" xmlns:r="http://schemas.openxmlformats.org/officeDocument/2006/relationships" xmlns:m="http://schemas.openxmlformats.org/officeDocument/2006/math" xmlns:v="urn:schemas-microsoft-com:vml" xmlns:wp14="http://schemas.microsoft.com/office/word/2010/wordprocessingDrawing" xmlns:wp="http://schemas.openxmlformats.org/drawingml/2006/wordprocessingDrawing" xmlns:w10="urn:schemas-microsoft-com:office:word" xmlns:w="http://schemas.openxmlformats.org/wordprocessingml/2006/main" xmlns:w14="http://schemas.microsoft.com/office/word/2010/wordml" xmlns:w15="http://schemas.microsoft.com/office/word/2012/wordml" xmlns:w16cex="http://schemas.microsoft.com/office/word/2018/wordml/cex" xmlns:w16cid="http://schemas.microsoft.com/office/word/2016/wordml/cid" xmlns:w16="http://schemas.microsoft.com/office/word/2018/wordml" xmlns:w16du="http://schemas.microsoft.com/office/word/2023/wordml/word16du" xmlns:w16sdtdh="http://schemas.microsoft.com/office/word/2020/wordml/sdtdatahash" xmlns:w16se="http://schemas.microsoft.com/office/word/2015/wordml/symex" xmlns:wpg="http://schemas.microsoft.com/office/word/2010/wordprocessingGroup" xmlns:wpi="http://schemas.microsoft.com/office/word/2010/wordprocessingInk" xmlns:wne="http://schemas.microsoft.com/office/word/2006/wordml" xmlns:wps="http://schemas.microsoft.com/office/word/2010/wordprocessingShape" mc:Ignorable="w14 w15 w16se w16cid w16 w16cex w16sdtdh w16du wp14">
+<w:hdr xmlns:wpc="http://schemas.microsoft.com/office/word/2010/wordprocessingCanvas" xmlns:cx="http://schemas.microsoft.com/office/drawing/2014/chartex" xmlns:cx1="http://schemas.microsoft.com/office/drawing/2015/9/8/chartex" xmlns:cx2="http://schemas.microsoft.com/office/drawing/2015/10/21/chartex" xmlns:cx3="http://schemas.microsoft.com/office/drawing/2016/5/9/chartex" xmlns:cx4="http://schemas.microsoft.com/office/drawing/2016/5/10/chartex" xmlns:cx5="http://schemas.microsoft.com/office/drawing/2016/5/11/chartex" xmlns:cx6="http://schemas.microsoft.com/office/drawing/2016/5/12/chartex" xmlns:cx7="http://schemas.microsoft.com/office/drawing/2016/5/13/chartex" xmlns:cx8="http://schemas.microsoft.com/office/drawing/2016/5/14/chartex" xmlns:mc="http://schemas.openxmlformats.org/markup-compatibility/2006" xmlns:aink="http://schemas.microsoft.com/office/drawing/2016/ink" xmlns:am3d="http://schemas.microsoft.com/office/drawing/2017/model3d" xmlns:o="urn:schemas-microsoft-com:office:office" xmlns:r="http://schemas.openxmlformats.org/officeDocument/2006/relationships" xmlns:m="http://schemas.openxmlformats.org/officeDocument/2006/math" xmlns:v="urn:schemas-microsoft-com:vml" xmlns:wp14="http://schemas.microsoft.com/office/word/2010/wordprocessingDrawing" xmlns:wp="http://schemas.openxmlformats.org/drawingml/2006/wordprocessingDrawing" xmlns:w10="urn:schemas-microsoft-com:office:word" xmlns:w="http://schemas.openxmlformats.org/wordprocessingml/2006/main" xmlns:w14="http://schemas.microsoft.com/office/word/2010/wordml" xmlns:w15="http://schemas.microsoft.com/office/word/2012/wordml" xmlns:w16cex="http://schemas.microsoft.com/office/word/2018/wordml/cex" xmlns:w16cid="http://schemas.microsoft.com/office/word/2016/wordml/cid" xmlns:w16="http://schemas.microsoft.com/office/word/2018/wordml" xmlns:w16sdtdh="http://schemas.microsoft.com/office/word/2020/wordml/sdtdatahash" xmlns:w16se="http://schemas.microsoft.com/office/word/2015/wordml/symex" xmlns:wpg="http://schemas.microsoft.com/office/word/2010/wordprocessingGroup" xmlns:wpi="http://schemas.microsoft.com/office/word/2010/wordprocessingInk" xmlns:wne="http://schemas.microsoft.com/office/word/2006/wordml" xmlns:wps="http://schemas.microsoft.com/office/word/2010/wordprocessingShape" mc:Ignorable="w14 w15 w16se w16cid w16 w16cex w16sdtdh wp14">
   <w:sdt>
     <w:sdtPr>
       <w:id w:val="2000142608"/>
@@ -7451,7 +6894,7 @@
     <w:sdtContent>
       <w:p>
         <w:pPr>
-          <w:pStyle w:val="aa"/>
+          <w:pStyle w:val="Header"/>
           <w:jc w:val="right"/>
         </w:pPr>
         <w:r>
@@ -7480,14 +6923,14 @@
   </w:sdt>
   <w:p>
     <w:pPr>
-      <w:pStyle w:val="aa"/>
+      <w:pStyle w:val="Header"/>
     </w:pPr>
   </w:p>
 </w:hdr>
 </file>
 
 <file path=word/numbering.xml><?xml version="1.0" encoding="utf-8"?>
-<w:numbering xmlns:wpc="http://schemas.microsoft.com/office/word/2010/wordprocessingCanvas" xmlns:cx="http://schemas.microsoft.com/office/drawing/2014/chartex" xmlns:cx1="http://schemas.microsoft.com/office/drawing/2015/9/8/chartex" xmlns:cx2="http://schemas.microsoft.com/office/drawing/2015/10/21/chartex" xmlns:cx3="http://schemas.microsoft.com/office/drawing/2016/5/9/chartex" xmlns:cx4="http://schemas.microsoft.com/office/drawing/2016/5/10/chartex" xmlns:cx5="http://schemas.microsoft.com/office/drawing/2016/5/11/chartex" xmlns:cx6="http://schemas.microsoft.com/office/drawing/2016/5/12/chartex" xmlns:cx7="http://schemas.microsoft.com/office/drawing/2016/5/13/chartex" xmlns:cx8="http://schemas.microsoft.com/office/drawing/2016/5/14/chartex" xmlns:mc="http://schemas.openxmlformats.org/markup-compatibility/2006" xmlns:aink="http://schemas.microsoft.com/office/drawing/2016/ink" xmlns:am3d="http://schemas.microsoft.com/office/drawing/2017/model3d" xmlns:o="urn:schemas-microsoft-com:office:office" xmlns:oel="http://schemas.microsoft.com/office/2019/extlst" xmlns:r="http://schemas.openxmlformats.org/officeDocument/2006/relationships" xmlns:m="http://schemas.openxmlformats.org/officeDocument/2006/math" xmlns:v="urn:schemas-microsoft-com:vml" xmlns:wp14="http://schemas.microsoft.com/office/word/2010/wordprocessingDrawing" xmlns:wp="http://schemas.openxmlformats.org/drawingml/2006/wordprocessingDrawing" xmlns:w10="urn:schemas-microsoft-com:office:word" xmlns:w="http://schemas.openxmlformats.org/wordprocessingml/2006/main" xmlns:w14="http://schemas.microsoft.com/office/word/2010/wordml" xmlns:w15="http://schemas.microsoft.com/office/word/2012/wordml" xmlns:w16cex="http://schemas.microsoft.com/office/word/2018/wordml/cex" xmlns:w16cid="http://schemas.microsoft.com/office/word/2016/wordml/cid" xmlns:w16="http://schemas.microsoft.com/office/word/2018/wordml" xmlns:w16du="http://schemas.microsoft.com/office/word/2023/wordml/word16du" xmlns:w16sdtdh="http://schemas.microsoft.com/office/word/2020/wordml/sdtdatahash" xmlns:w16se="http://schemas.microsoft.com/office/word/2015/wordml/symex" xmlns:wpg="http://schemas.microsoft.com/office/word/2010/wordprocessingGroup" xmlns:wpi="http://schemas.microsoft.com/office/word/2010/wordprocessingInk" xmlns:wne="http://schemas.microsoft.com/office/word/2006/wordml" xmlns:wps="http://schemas.microsoft.com/office/word/2010/wordprocessingShape" mc:Ignorable="w14 w15 w16se w16cid w16 w16cex w16sdtdh w16du wp14">
+<w:numbering xmlns:wpc="http://schemas.microsoft.com/office/word/2010/wordprocessingCanvas" xmlns:cx="http://schemas.microsoft.com/office/drawing/2014/chartex" xmlns:cx1="http://schemas.microsoft.com/office/drawing/2015/9/8/chartex" xmlns:cx2="http://schemas.microsoft.com/office/drawing/2015/10/21/chartex" xmlns:cx3="http://schemas.microsoft.com/office/drawing/2016/5/9/chartex" xmlns:cx4="http://schemas.microsoft.com/office/drawing/2016/5/10/chartex" xmlns:cx5="http://schemas.microsoft.com/office/drawing/2016/5/11/chartex" xmlns:cx6="http://schemas.microsoft.com/office/drawing/2016/5/12/chartex" xmlns:cx7="http://schemas.microsoft.com/office/drawing/2016/5/13/chartex" xmlns:cx8="http://schemas.microsoft.com/office/drawing/2016/5/14/chartex" xmlns:mc="http://schemas.openxmlformats.org/markup-compatibility/2006" xmlns:aink="http://schemas.microsoft.com/office/drawing/2016/ink" xmlns:am3d="http://schemas.microsoft.com/office/drawing/2017/model3d" xmlns:o="urn:schemas-microsoft-com:office:office" xmlns:r="http://schemas.openxmlformats.org/officeDocument/2006/relationships" xmlns:m="http://schemas.openxmlformats.org/officeDocument/2006/math" xmlns:v="urn:schemas-microsoft-com:vml" xmlns:wp14="http://schemas.microsoft.com/office/word/2010/wordprocessingDrawing" xmlns:wp="http://schemas.openxmlformats.org/drawingml/2006/wordprocessingDrawing" xmlns:w10="urn:schemas-microsoft-com:office:word" xmlns:w="http://schemas.openxmlformats.org/wordprocessingml/2006/main" xmlns:w14="http://schemas.microsoft.com/office/word/2010/wordml" xmlns:w15="http://schemas.microsoft.com/office/word/2012/wordml" xmlns:w16cex="http://schemas.microsoft.com/office/word/2018/wordml/cex" xmlns:w16cid="http://schemas.microsoft.com/office/word/2016/wordml/cid" xmlns:w16="http://schemas.microsoft.com/office/word/2018/wordml" xmlns:w16sdtdh="http://schemas.microsoft.com/office/word/2020/wordml/sdtdatahash" xmlns:w16se="http://schemas.microsoft.com/office/word/2015/wordml/symex" xmlns:wpg="http://schemas.microsoft.com/office/word/2010/wordprocessingGroup" xmlns:wpi="http://schemas.microsoft.com/office/word/2010/wordprocessingInk" xmlns:wne="http://schemas.microsoft.com/office/word/2006/wordml" xmlns:wps="http://schemas.microsoft.com/office/word/2010/wordprocessingShape" mc:Ignorable="w14 w15 w16se w16cid w16 w16cex w16sdtdh wp14">
   <w:abstractNum w:abstractNumId="0" w15:restartNumberingAfterBreak="0">
     <w:nsid w:val="0D854F92"/>
     <w:multiLevelType w:val="multilevel"/>
@@ -8471,31 +7914,31 @@
       </w:rPr>
     </w:lvl>
   </w:abstractNum>
-  <w:num w:numId="1" w16cid:durableId="1007248987">
+  <w:num w:numId="1">
     <w:abstractNumId w:val="4"/>
   </w:num>
-  <w:num w:numId="2" w16cid:durableId="38477438">
+  <w:num w:numId="2">
     <w:abstractNumId w:val="3"/>
   </w:num>
-  <w:num w:numId="3" w16cid:durableId="447554158">
+  <w:num w:numId="3">
     <w:abstractNumId w:val="7"/>
   </w:num>
-  <w:num w:numId="4" w16cid:durableId="1766153123">
+  <w:num w:numId="4">
     <w:abstractNumId w:val="5"/>
   </w:num>
-  <w:num w:numId="5" w16cid:durableId="553665325">
+  <w:num w:numId="5">
     <w:abstractNumId w:val="0"/>
   </w:num>
-  <w:num w:numId="6" w16cid:durableId="708383426">
+  <w:num w:numId="6">
     <w:abstractNumId w:val="2"/>
   </w:num>
-  <w:num w:numId="7" w16cid:durableId="1717002649">
+  <w:num w:numId="7">
     <w:abstractNumId w:val="8"/>
   </w:num>
-  <w:num w:numId="8" w16cid:durableId="1397779967">
+  <w:num w:numId="8">
     <w:abstractNumId w:val="1"/>
   </w:num>
-  <w:num w:numId="9" w16cid:durableId="619264820">
+  <w:num w:numId="9">
     <w:abstractNumId w:val="6"/>
   </w:num>
   <w:numIdMacAtCleanup w:val="8"/>
@@ -8503,7 +7946,7 @@
 </file>
 
 <file path=word/styles.xml><?xml version="1.0" encoding="utf-8"?>
-<w:styles xmlns:mc="http://schemas.openxmlformats.org/markup-compatibility/2006" xmlns:r="http://schemas.openxmlformats.org/officeDocument/2006/relationships" xmlns:w="http://schemas.openxmlformats.org/wordprocessingml/2006/main" xmlns:w14="http://schemas.microsoft.com/office/word/2010/wordml" xmlns:w15="http://schemas.microsoft.com/office/word/2012/wordml" xmlns:w16cex="http://schemas.microsoft.com/office/word/2018/wordml/cex" xmlns:w16cid="http://schemas.microsoft.com/office/word/2016/wordml/cid" xmlns:w16="http://schemas.microsoft.com/office/word/2018/wordml" xmlns:w16du="http://schemas.microsoft.com/office/word/2023/wordml/word16du" xmlns:w16sdtdh="http://schemas.microsoft.com/office/word/2020/wordml/sdtdatahash" xmlns:w16se="http://schemas.microsoft.com/office/word/2015/wordml/symex" mc:Ignorable="w14 w15 w16se w16cid w16 w16cex w16sdtdh w16du">
+<w:styles xmlns:mc="http://schemas.openxmlformats.org/markup-compatibility/2006" xmlns:r="http://schemas.openxmlformats.org/officeDocument/2006/relationships" xmlns:w="http://schemas.openxmlformats.org/wordprocessingml/2006/main" xmlns:w14="http://schemas.microsoft.com/office/word/2010/wordml" xmlns:w15="http://schemas.microsoft.com/office/word/2012/wordml" xmlns:w16cex="http://schemas.microsoft.com/office/word/2018/wordml/cex" xmlns:w16cid="http://schemas.microsoft.com/office/word/2016/wordml/cid" xmlns:w16="http://schemas.microsoft.com/office/word/2018/wordml" xmlns:w16sdtdh="http://schemas.microsoft.com/office/word/2020/wordml/sdtdatahash" xmlns:w16se="http://schemas.microsoft.com/office/word/2015/wordml/symex" mc:Ignorable="w14 w15 w16se w16cid w16 w16cex w16sdtdh">
   <w:docDefaults>
     <w:rPrDefault>
       <w:rPr>
@@ -8897,7 +8340,7 @@
     <w:lsdException w:name="Unresolved Mention" w:semiHidden="1" w:unhideWhenUsed="1"/>
     <w:lsdException w:name="Smart Link" w:semiHidden="1" w:unhideWhenUsed="1"/>
   </w:latentStyles>
-  <w:style w:type="paragraph" w:default="1" w:styleId="a">
+  <w:style w:type="paragraph" w:default="1" w:styleId="Normal">
     <w:name w:val="Normal"/>
     <w:qFormat/>
     <w:rsid w:val="00C72CD0"/>
@@ -8911,11 +8354,11 @@
       <w:lang w:val="ru-RU" w:eastAsia="ru-RU"/>
     </w:rPr>
   </w:style>
-  <w:style w:type="paragraph" w:styleId="1">
+  <w:style w:type="paragraph" w:styleId="Heading1">
     <w:name w:val="heading 1"/>
-    <w:basedOn w:val="a"/>
-    <w:next w:val="a"/>
-    <w:link w:val="10"/>
+    <w:basedOn w:val="Normal"/>
+    <w:next w:val="Normal"/>
+    <w:link w:val="Heading1Char"/>
     <w:uiPriority w:val="9"/>
     <w:qFormat/>
     <w:rsid w:val="00A20BDF"/>
@@ -8933,13 +8376,13 @@
       <w:szCs w:val="32"/>
     </w:rPr>
   </w:style>
-  <w:style w:type="character" w:default="1" w:styleId="a0">
+  <w:style w:type="character" w:default="1" w:styleId="DefaultParagraphFont">
     <w:name w:val="Default Paragraph Font"/>
     <w:uiPriority w:val="1"/>
     <w:semiHidden/>
     <w:unhideWhenUsed/>
   </w:style>
-  <w:style w:type="table" w:default="1" w:styleId="a1">
+  <w:style w:type="table" w:default="1" w:styleId="TableNormal">
     <w:name w:val="Normal Table"/>
     <w:uiPriority w:val="99"/>
     <w:semiHidden/>
@@ -8954,16 +8397,16 @@
       </w:tblCellMar>
     </w:tblPr>
   </w:style>
-  <w:style w:type="numbering" w:default="1" w:styleId="a2">
+  <w:style w:type="numbering" w:default="1" w:styleId="NoList">
     <w:name w:val="No List"/>
     <w:uiPriority w:val="99"/>
     <w:semiHidden/>
     <w:unhideWhenUsed/>
   </w:style>
-  <w:style w:type="paragraph" w:styleId="a3">
+  <w:style w:type="paragraph" w:styleId="ListParagraph">
     <w:name w:val="List Paragraph"/>
-    <w:basedOn w:val="a"/>
-    <w:link w:val="a4"/>
+    <w:basedOn w:val="Normal"/>
+    <w:link w:val="ListParagraphChar"/>
     <w:uiPriority w:val="34"/>
     <w:qFormat/>
     <w:rsid w:val="00A20BDF"/>
@@ -8979,10 +8422,10 @@
       <w:lang w:bidi="ru-RU"/>
     </w:rPr>
   </w:style>
-  <w:style w:type="character" w:customStyle="1" w:styleId="a4">
-    <w:name w:val="Абзац списка Знак"/>
-    <w:basedOn w:val="a0"/>
-    <w:link w:val="a3"/>
+  <w:style w:type="character" w:customStyle="1" w:styleId="ListParagraphChar">
+    <w:name w:val="List Paragraph Char"/>
+    <w:basedOn w:val="DefaultParagraphFont"/>
+    <w:link w:val="ListParagraph"/>
     <w:uiPriority w:val="34"/>
     <w:locked/>
     <w:rsid w:val="00A20BDF"/>
@@ -8994,10 +8437,10 @@
       <w:lang w:val="ru-RU" w:eastAsia="ru-RU" w:bidi="ru-RU"/>
     </w:rPr>
   </w:style>
-  <w:style w:type="character" w:customStyle="1" w:styleId="10">
-    <w:name w:val="Заголовок 1 Знак"/>
-    <w:basedOn w:val="a0"/>
-    <w:link w:val="1"/>
+  <w:style w:type="character" w:customStyle="1" w:styleId="Heading1Char">
+    <w:name w:val="Heading 1 Char"/>
+    <w:basedOn w:val="DefaultParagraphFont"/>
+    <w:link w:val="Heading1"/>
     <w:uiPriority w:val="9"/>
     <w:rsid w:val="00A20BDF"/>
     <w:rPr>
@@ -9009,10 +8452,10 @@
       <w:lang w:val="ru-RU" w:eastAsia="ru-RU"/>
     </w:rPr>
   </w:style>
-  <w:style w:type="paragraph" w:styleId="a5">
+  <w:style w:type="paragraph" w:styleId="BodyText">
     <w:name w:val="Body Text"/>
-    <w:basedOn w:val="a"/>
-    <w:link w:val="a6"/>
+    <w:basedOn w:val="Normal"/>
+    <w:link w:val="BodyTextChar"/>
     <w:uiPriority w:val="1"/>
     <w:semiHidden/>
     <w:unhideWhenUsed/>
@@ -9028,10 +8471,10 @@
       <w:lang w:val="uk-UA" w:eastAsia="en-US"/>
     </w:rPr>
   </w:style>
-  <w:style w:type="character" w:customStyle="1" w:styleId="a6">
-    <w:name w:val="Основной текст Знак"/>
-    <w:basedOn w:val="a0"/>
-    <w:link w:val="a5"/>
+  <w:style w:type="character" w:customStyle="1" w:styleId="BodyTextChar">
+    <w:name w:val="Body Text Char"/>
+    <w:basedOn w:val="DefaultParagraphFont"/>
+    <w:link w:val="BodyText"/>
     <w:uiPriority w:val="1"/>
     <w:semiHidden/>
     <w:rsid w:val="00A20BDF"/>
@@ -9041,9 +8484,9 @@
       <w:szCs w:val="28"/>
     </w:rPr>
   </w:style>
-  <w:style w:type="table" w:styleId="a7">
+  <w:style w:type="table" w:styleId="TableGrid">
     <w:name w:val="Table Grid"/>
-    <w:basedOn w:val="a1"/>
+    <w:basedOn w:val="TableNormal"/>
     <w:uiPriority w:val="39"/>
     <w:rsid w:val="00021FE1"/>
     <w:pPr>
@@ -9060,9 +8503,9 @@
       </w:tblBorders>
     </w:tblPr>
   </w:style>
-  <w:style w:type="character" w:styleId="a8">
+  <w:style w:type="character" w:styleId="Hyperlink">
     <w:name w:val="Hyperlink"/>
-    <w:basedOn w:val="a0"/>
+    <w:basedOn w:val="DefaultParagraphFont"/>
     <w:uiPriority w:val="99"/>
     <w:unhideWhenUsed/>
     <w:rsid w:val="00893F67"/>
@@ -9071,9 +8514,9 @@
       <w:u w:val="single"/>
     </w:rPr>
   </w:style>
-  <w:style w:type="character" w:styleId="a9">
+  <w:style w:type="character" w:styleId="UnresolvedMention">
     <w:name w:val="Unresolved Mention"/>
-    <w:basedOn w:val="a0"/>
+    <w:basedOn w:val="DefaultParagraphFont"/>
     <w:uiPriority w:val="99"/>
     <w:semiHidden/>
     <w:unhideWhenUsed/>
@@ -9083,10 +8526,10 @@
       <w:shd w:val="clear" w:color="auto" w:fill="E1DFDD"/>
     </w:rPr>
   </w:style>
-  <w:style w:type="paragraph" w:styleId="aa">
+  <w:style w:type="paragraph" w:styleId="Header">
     <w:name w:val="header"/>
-    <w:basedOn w:val="a"/>
-    <w:link w:val="ab"/>
+    <w:basedOn w:val="Normal"/>
+    <w:link w:val="HeaderChar"/>
     <w:uiPriority w:val="99"/>
     <w:unhideWhenUsed/>
     <w:rsid w:val="00CB55EF"/>
@@ -9097,10 +8540,10 @@
       </w:tabs>
     </w:pPr>
   </w:style>
-  <w:style w:type="character" w:customStyle="1" w:styleId="ab">
-    <w:name w:val="Верхний колонтитул Знак"/>
-    <w:basedOn w:val="a0"/>
-    <w:link w:val="aa"/>
+  <w:style w:type="character" w:customStyle="1" w:styleId="HeaderChar">
+    <w:name w:val="Header Char"/>
+    <w:basedOn w:val="DefaultParagraphFont"/>
+    <w:link w:val="Header"/>
     <w:uiPriority w:val="99"/>
     <w:rsid w:val="00CB55EF"/>
     <w:rPr>
@@ -9110,10 +8553,10 @@
       <w:lang w:val="ru-RU" w:eastAsia="ru-RU"/>
     </w:rPr>
   </w:style>
-  <w:style w:type="paragraph" w:styleId="ac">
+  <w:style w:type="paragraph" w:styleId="Footer">
     <w:name w:val="footer"/>
-    <w:basedOn w:val="a"/>
-    <w:link w:val="ad"/>
+    <w:basedOn w:val="Normal"/>
+    <w:link w:val="FooterChar"/>
     <w:uiPriority w:val="99"/>
     <w:unhideWhenUsed/>
     <w:rsid w:val="00CB55EF"/>
@@ -9124,10 +8567,10 @@
       </w:tabs>
     </w:pPr>
   </w:style>
-  <w:style w:type="character" w:customStyle="1" w:styleId="ad">
-    <w:name w:val="Нижний колонтитул Знак"/>
-    <w:basedOn w:val="a0"/>
-    <w:link w:val="ac"/>
+  <w:style w:type="character" w:customStyle="1" w:styleId="FooterChar">
+    <w:name w:val="Footer Char"/>
+    <w:basedOn w:val="DefaultParagraphFont"/>
+    <w:link w:val="Footer"/>
     <w:uiPriority w:val="99"/>
     <w:rsid w:val="00CB55EF"/>
     <w:rPr>
@@ -9137,9 +8580,9 @@
       <w:lang w:val="ru-RU" w:eastAsia="ru-RU"/>
     </w:rPr>
   </w:style>
-  <w:style w:type="character" w:styleId="ae">
+  <w:style w:type="character" w:styleId="FollowedHyperlink">
     <w:name w:val="FollowedHyperlink"/>
-    <w:basedOn w:val="a0"/>
+    <w:basedOn w:val="DefaultParagraphFont"/>
     <w:uiPriority w:val="99"/>
     <w:semiHidden/>
     <w:unhideWhenUsed/>

</xml_diff>